<commit_message>
Aggiunto security constraint per accettare solo richieste HTTPS.
</commit_message>
<xml_diff>
--- a/__EXTRA__/algoritmi schemi e note progettuali/Note progettuali.docx
+++ b/__EXTRA__/algoritmi schemi e note progettuali/Note progettuali.docx
@@ -2,6 +2,44 @@
 <file path=word/document.xml><?xml version="1.0" encoding="utf-8"?>
 <w:document xmlns:wpc="http://schemas.microsoft.com/office/word/2010/wordprocessingCanvas" xmlns:cx="http://schemas.microsoft.com/office/drawing/2014/chartex" xmlns:cx1="http://schemas.microsoft.com/office/drawing/2015/9/8/chartex" xmlns:cx2="http://schemas.microsoft.com/office/drawing/2015/10/21/chartex" xmlns:cx3="http://schemas.microsoft.com/office/drawing/2016/5/9/chartex" xmlns:cx4="http://schemas.microsoft.com/office/drawing/2016/5/10/chartex" xmlns:cx5="http://schemas.microsoft.com/office/drawing/2016/5/11/chartex" xmlns:cx6="http://schemas.microsoft.com/office/drawing/2016/5/12/chartex" xmlns:cx7="http://schemas.microsoft.com/office/drawing/2016/5/13/chartex" xmlns:cx8="http://schemas.microsoft.com/office/drawing/2016/5/14/chartex" xmlns:mc="http://schemas.openxmlformats.org/markup-compatibility/2006" xmlns:aink="http://schemas.microsoft.com/office/drawing/2016/ink" xmlns:am3d="http://schemas.microsoft.com/office/drawing/2017/model3d" xmlns:o="urn:schemas-microsoft-com:office:office" xmlns:r="http://schemas.openxmlformats.org/officeDocument/2006/relationships" xmlns:m="http://schemas.openxmlformats.org/officeDocument/2006/math" xmlns:v="urn:schemas-microsoft-com:vml" xmlns:wp14="http://schemas.microsoft.com/office/word/2010/wordprocessingDrawing" xmlns:wp="http://schemas.openxmlformats.org/drawingml/2006/wordprocessingDrawing" xmlns:w10="urn:schemas-microsoft-com:office:word" xmlns:w="http://schemas.openxmlformats.org/wordprocessingml/2006/main" xmlns:w14="http://schemas.microsoft.com/office/word/2010/wordml" xmlns:w15="http://schemas.microsoft.com/office/word/2012/wordml" xmlns:w16cex="http://schemas.microsoft.com/office/word/2018/wordml/cex" xmlns:w16cid="http://schemas.microsoft.com/office/word/2016/wordml/cid" xmlns:w16="http://schemas.microsoft.com/office/word/2018/wordml" xmlns:w16se="http://schemas.microsoft.com/office/word/2015/wordml/symex" xmlns:wpg="http://schemas.microsoft.com/office/word/2010/wordprocessingGroup" xmlns:wpi="http://schemas.microsoft.com/office/word/2010/wordprocessingInk" xmlns:wne="http://schemas.microsoft.com/office/word/2006/wordml" xmlns:wps="http://schemas.microsoft.com/office/word/2010/wordprocessingShape" mc:Ignorable="w14 w15 w16se w16cid w16 w16cex wp14">
   <w:body>
+    <w:p>
+      <w:pPr>
+        <w:pStyle w:val="Titolo"/>
+        <w:rPr>
+          <w:i/>
+          <w:iCs/>
+          <w:lang w:val="it-IT"/>
+        </w:rPr>
+      </w:pPr>
+      <w:r>
+        <w:rPr>
+          <w:lang w:val="it-IT"/>
+        </w:rPr>
+        <w:t xml:space="preserve">Progetto di </w:t>
+      </w:r>
+      <w:r>
+        <w:rPr>
+          <w:i/>
+          <w:iCs/>
+          <w:lang w:val="it-IT"/>
+        </w:rPr>
+        <w:t>Programmazione Web</w:t>
+      </w:r>
+    </w:p>
+    <w:p>
+      <w:pPr>
+        <w:pStyle w:val="Sottotitolo"/>
+        <w:rPr>
+          <w:lang w:val="it-IT"/>
+        </w:rPr>
+      </w:pPr>
+      <w:r>
+        <w:rPr>
+          <w:lang w:val="it-IT"/>
+        </w:rPr>
+        <w:t>NOTE PROGETTUALI</w:t>
+      </w:r>
+    </w:p>
     <w:p>
       <w:pPr>
         <w:rPr>
@@ -22689,8 +22727,6 @@
         <w:pStyle w:val="Paragrafoelenco"/>
         <w:ind w:left="709"/>
         <w:rPr>
-          <w:i/>
-          <w:iCs/>
           <w:lang w:val="it-IT"/>
         </w:rPr>
       </w:pPr>
@@ -22754,6 +22790,17 @@
         </w:rPr>
         <w:t>).</w:t>
       </w:r>
+    </w:p>
+    <w:p>
+      <w:pPr>
+        <w:pStyle w:val="Paragrafoelenco"/>
+        <w:ind w:left="709"/>
+        <w:rPr>
+          <w:i/>
+          <w:iCs/>
+          <w:lang w:val="it-IT"/>
+        </w:rPr>
+      </w:pPr>
     </w:p>
     <w:p>
       <w:pPr>
@@ -23327,8 +23374,380 @@
         <w:t xml:space="preserve"> relativo al client REST. Si veda il file README del progetto.</w:t>
       </w:r>
     </w:p>
+    <w:p>
+      <w:pPr>
+        <w:rPr>
+          <w:lang w:val="it-IT"/>
+        </w:rPr>
+      </w:pPr>
+    </w:p>
+    <w:p>
+      <w:pPr>
+        <w:pStyle w:val="Titolo1"/>
+        <w:rPr>
+          <w:lang w:val="it-IT"/>
+        </w:rPr>
+      </w:pPr>
+      <w:r>
+        <w:rPr>
+          <w:lang w:val="it-IT"/>
+        </w:rPr>
+        <w:t>HTTPS</w:t>
+      </w:r>
+    </w:p>
+    <w:p>
+      <w:pPr>
+        <w:rPr>
+          <w:lang w:val="it-IT"/>
+        </w:rPr>
+      </w:pPr>
+      <w:r>
+        <w:rPr>
+          <w:lang w:val="it-IT"/>
+        </w:rPr>
+        <w:t xml:space="preserve">Il web server è stato configurato per funzionare con il protocollo HTTPS, ciò è stato fatto aggiungendo il seguente </w:t>
+      </w:r>
+      <w:r>
+        <w:rPr>
+          <w:i/>
+          <w:iCs/>
+          <w:lang w:val="it-IT"/>
+        </w:rPr>
+        <w:t xml:space="preserve">serity constraint </w:t>
+      </w:r>
+      <w:r>
+        <w:rPr>
+          <w:lang w:val="it-IT"/>
+        </w:rPr>
+        <w:t xml:space="preserve">nel file </w:t>
+      </w:r>
+      <w:r>
+        <w:rPr>
+          <w:i/>
+          <w:iCs/>
+          <w:lang w:val="it-IT"/>
+        </w:rPr>
+        <w:t>web.xml</w:t>
+      </w:r>
+      <w:r>
+        <w:rPr>
+          <w:lang w:val="it-IT"/>
+        </w:rPr>
+        <w:t>. Il server di sviluppo non supporta HTTPS</w:t>
+      </w:r>
+      <w:r>
+        <w:rPr>
+          <w:i/>
+          <w:iCs/>
+          <w:lang w:val="it-IT"/>
+        </w:rPr>
+        <w:t xml:space="preserve"> </w:t>
+      </w:r>
+      <w:r>
+        <w:rPr>
+          <w:lang w:val="it-IT"/>
+        </w:rPr>
+        <w:t>e l’applicazione può essere testata usando HTTP</w:t>
+      </w:r>
+      <w:r>
+        <w:rPr>
+          <w:i/>
+          <w:iCs/>
+          <w:lang w:val="it-IT"/>
+        </w:rPr>
+        <w:t xml:space="preserve"> </w:t>
+      </w:r>
+      <w:r>
+        <w:rPr>
+          <w:lang w:val="it-IT"/>
+        </w:rPr>
+        <w:t xml:space="preserve">(Fonte: </w:t>
+      </w:r>
+      <w:hyperlink r:id="rId40" w:history="1">
+        <w:r>
+          <w:rPr>
+            <w:rStyle w:val="Collegamentoipertestuale"/>
+            <w:lang w:val="it-IT"/>
+          </w:rPr>
+          <w:t>https://cloud.google.com/appengine/docs/standard/java/config/webxml#secure-url</w:t>
+        </w:r>
+        <w:r>
+          <w:rPr>
+            <w:rStyle w:val="Collegamentoipertestuale"/>
+            <w:lang w:val="it-IT"/>
+          </w:rPr>
+          <w:t>s</w:t>
+        </w:r>
+      </w:hyperlink>
+      <w:r>
+        <w:rPr>
+          <w:lang w:val="it-IT"/>
+        </w:rPr>
+        <w:t>)</w:t>
+      </w:r>
+    </w:p>
+    <w:p>
+      <w:pPr>
+        <w:tabs>
+          <w:tab w:val="left" w:pos="916"/>
+          <w:tab w:val="left" w:pos="1832"/>
+          <w:tab w:val="left" w:pos="2748"/>
+          <w:tab w:val="left" w:pos="3664"/>
+          <w:tab w:val="left" w:pos="4580"/>
+          <w:tab w:val="left" w:pos="5496"/>
+          <w:tab w:val="left" w:pos="6412"/>
+          <w:tab w:val="left" w:pos="7328"/>
+          <w:tab w:val="left" w:pos="8244"/>
+          <w:tab w:val="left" w:pos="9160"/>
+          <w:tab w:val="left" w:pos="10076"/>
+          <w:tab w:val="left" w:pos="10992"/>
+          <w:tab w:val="left" w:pos="11908"/>
+          <w:tab w:val="left" w:pos="12824"/>
+          <w:tab w:val="left" w:pos="13740"/>
+          <w:tab w:val="left" w:pos="14656"/>
+        </w:tabs>
+        <w:spacing w:after="0" w:line="300" w:lineRule="atLeast"/>
+        <w:rPr>
+          <w:rFonts w:ascii="Courier New" w:eastAsia="Times New Roman" w:hAnsi="Courier New" w:cs="Courier New"/>
+          <w:color w:val="37474F"/>
+          <w:sz w:val="21"/>
+          <w:szCs w:val="21"/>
+        </w:rPr>
+      </w:pPr>
+      <w:r>
+        <w:rPr>
+          <w:rFonts w:ascii="Courier New" w:eastAsia="Times New Roman" w:hAnsi="Courier New" w:cs="Courier New"/>
+          <w:color w:val="37474F"/>
+          <w:sz w:val="21"/>
+          <w:szCs w:val="21"/>
+          <w:lang w:val="it-IT"/>
+        </w:rPr>
+        <w:t xml:space="preserve">    </w:t>
+      </w:r>
+      <w:r>
+        <w:rPr>
+          <w:rFonts w:ascii="Courier New" w:eastAsia="Times New Roman" w:hAnsi="Courier New" w:cs="Courier New"/>
+          <w:color w:val="3B78E7"/>
+          <w:sz w:val="21"/>
+          <w:szCs w:val="21"/>
+        </w:rPr>
+        <w:t>&lt;security-constraint&gt;</w:t>
+      </w:r>
+      <w:r>
+        <w:rPr>
+          <w:rFonts w:ascii="Courier New" w:eastAsia="Times New Roman" w:hAnsi="Courier New" w:cs="Courier New"/>
+          <w:color w:val="37474F"/>
+          <w:sz w:val="21"/>
+          <w:szCs w:val="21"/>
+        </w:rPr>
+        <w:br/>
+        <w:t xml:space="preserve">        </w:t>
+      </w:r>
+      <w:r>
+        <w:rPr>
+          <w:rFonts w:ascii="Courier New" w:eastAsia="Times New Roman" w:hAnsi="Courier New" w:cs="Courier New"/>
+          <w:color w:val="3B78E7"/>
+          <w:sz w:val="21"/>
+          <w:szCs w:val="21"/>
+        </w:rPr>
+        <w:t>&lt;web-resource-collection&gt;</w:t>
+      </w:r>
+      <w:r>
+        <w:rPr>
+          <w:rFonts w:ascii="Courier New" w:eastAsia="Times New Roman" w:hAnsi="Courier New" w:cs="Courier New"/>
+          <w:color w:val="37474F"/>
+          <w:sz w:val="21"/>
+          <w:szCs w:val="21"/>
+        </w:rPr>
+        <w:br/>
+        <w:t xml:space="preserve">            </w:t>
+      </w:r>
+      <w:r>
+        <w:rPr>
+          <w:rFonts w:ascii="Courier New" w:eastAsia="Times New Roman" w:hAnsi="Courier New" w:cs="Courier New"/>
+          <w:color w:val="3B78E7"/>
+          <w:sz w:val="21"/>
+          <w:szCs w:val="21"/>
+        </w:rPr>
+        <w:t>&lt;web-resource-name&gt;</w:t>
+      </w:r>
+      <w:r>
+        <w:rPr>
+          <w:rFonts w:ascii="Courier New" w:eastAsia="Times New Roman" w:hAnsi="Courier New" w:cs="Courier New"/>
+          <w:color w:val="37474F"/>
+          <w:sz w:val="21"/>
+          <w:szCs w:val="21"/>
+        </w:rPr>
+        <w:t>profile</w:t>
+      </w:r>
+      <w:r>
+        <w:rPr>
+          <w:rFonts w:ascii="Courier New" w:eastAsia="Times New Roman" w:hAnsi="Courier New" w:cs="Courier New"/>
+          <w:color w:val="3B78E7"/>
+          <w:sz w:val="21"/>
+          <w:szCs w:val="21"/>
+        </w:rPr>
+        <w:t>&lt;/web-resource-name&gt;</w:t>
+      </w:r>
+      <w:r>
+        <w:rPr>
+          <w:rFonts w:ascii="Courier New" w:eastAsia="Times New Roman" w:hAnsi="Courier New" w:cs="Courier New"/>
+          <w:color w:val="37474F"/>
+          <w:sz w:val="21"/>
+          <w:szCs w:val="21"/>
+        </w:rPr>
+        <w:br/>
+        <w:t xml:space="preserve">            </w:t>
+      </w:r>
+      <w:r>
+        <w:rPr>
+          <w:rFonts w:ascii="Courier New" w:eastAsia="Times New Roman" w:hAnsi="Courier New" w:cs="Courier New"/>
+          <w:color w:val="3B78E7"/>
+          <w:sz w:val="21"/>
+          <w:szCs w:val="21"/>
+        </w:rPr>
+        <w:t>&lt;url-pattern&gt;</w:t>
+      </w:r>
+      <w:r>
+        <w:rPr>
+          <w:rFonts w:ascii="Courier New" w:eastAsia="Times New Roman" w:hAnsi="Courier New" w:cs="Courier New"/>
+          <w:color w:val="37474F"/>
+          <w:sz w:val="21"/>
+          <w:szCs w:val="21"/>
+        </w:rPr>
+        <w:t>/profile/*</w:t>
+      </w:r>
+      <w:r>
+        <w:rPr>
+          <w:rFonts w:ascii="Courier New" w:eastAsia="Times New Roman" w:hAnsi="Courier New" w:cs="Courier New"/>
+          <w:color w:val="3B78E7"/>
+          <w:sz w:val="21"/>
+          <w:szCs w:val="21"/>
+        </w:rPr>
+        <w:t>&lt;/url-pattern&gt;</w:t>
+      </w:r>
+      <w:r>
+        <w:rPr>
+          <w:rFonts w:ascii="Courier New" w:eastAsia="Times New Roman" w:hAnsi="Courier New" w:cs="Courier New"/>
+          <w:color w:val="37474F"/>
+          <w:sz w:val="21"/>
+          <w:szCs w:val="21"/>
+        </w:rPr>
+        <w:br/>
+        <w:t xml:space="preserve">        </w:t>
+      </w:r>
+      <w:r>
+        <w:rPr>
+          <w:rFonts w:ascii="Courier New" w:eastAsia="Times New Roman" w:hAnsi="Courier New" w:cs="Courier New"/>
+          <w:color w:val="3B78E7"/>
+          <w:sz w:val="21"/>
+          <w:szCs w:val="21"/>
+        </w:rPr>
+        <w:t>&lt;/web-resource-collection&gt;</w:t>
+      </w:r>
+      <w:r>
+        <w:rPr>
+          <w:rFonts w:ascii="Courier New" w:eastAsia="Times New Roman" w:hAnsi="Courier New" w:cs="Courier New"/>
+          <w:color w:val="37474F"/>
+          <w:sz w:val="21"/>
+          <w:szCs w:val="21"/>
+        </w:rPr>
+        <w:br/>
+        <w:t xml:space="preserve">        </w:t>
+      </w:r>
+      <w:r>
+        <w:rPr>
+          <w:rFonts w:ascii="Courier New" w:eastAsia="Times New Roman" w:hAnsi="Courier New" w:cs="Courier New"/>
+          <w:color w:val="3B78E7"/>
+          <w:sz w:val="21"/>
+          <w:szCs w:val="21"/>
+        </w:rPr>
+        <w:t>&lt;user-data-constraint&gt;</w:t>
+      </w:r>
+      <w:r>
+        <w:rPr>
+          <w:rFonts w:ascii="Courier New" w:eastAsia="Times New Roman" w:hAnsi="Courier New" w:cs="Courier New"/>
+          <w:color w:val="37474F"/>
+          <w:sz w:val="21"/>
+          <w:szCs w:val="21"/>
+        </w:rPr>
+        <w:br/>
+        <w:t xml:space="preserve">            </w:t>
+      </w:r>
+      <w:r>
+        <w:rPr>
+          <w:rFonts w:ascii="Courier New" w:eastAsia="Times New Roman" w:hAnsi="Courier New" w:cs="Courier New"/>
+          <w:color w:val="3B78E7"/>
+          <w:sz w:val="21"/>
+          <w:szCs w:val="21"/>
+        </w:rPr>
+        <w:t>&lt;transport-guarantee&gt;</w:t>
+      </w:r>
+      <w:r>
+        <w:rPr>
+          <w:rFonts w:ascii="Courier New" w:eastAsia="Times New Roman" w:hAnsi="Courier New" w:cs="Courier New"/>
+          <w:color w:val="37474F"/>
+          <w:sz w:val="21"/>
+          <w:szCs w:val="21"/>
+        </w:rPr>
+        <w:t>CONFIDENTIAL</w:t>
+      </w:r>
+      <w:r>
+        <w:rPr>
+          <w:rFonts w:ascii="Courier New" w:eastAsia="Times New Roman" w:hAnsi="Courier New" w:cs="Courier New"/>
+          <w:color w:val="3B78E7"/>
+          <w:sz w:val="21"/>
+          <w:szCs w:val="21"/>
+        </w:rPr>
+        <w:t>&lt;/transport-guarantee&gt;</w:t>
+      </w:r>
+      <w:r>
+        <w:rPr>
+          <w:rFonts w:ascii="Courier New" w:eastAsia="Times New Roman" w:hAnsi="Courier New" w:cs="Courier New"/>
+          <w:color w:val="37474F"/>
+          <w:sz w:val="21"/>
+          <w:szCs w:val="21"/>
+        </w:rPr>
+        <w:br/>
+        <w:t xml:space="preserve">        </w:t>
+      </w:r>
+      <w:r>
+        <w:rPr>
+          <w:rFonts w:ascii="Courier New" w:eastAsia="Times New Roman" w:hAnsi="Courier New" w:cs="Courier New"/>
+          <w:color w:val="3B78E7"/>
+          <w:sz w:val="21"/>
+          <w:szCs w:val="21"/>
+        </w:rPr>
+        <w:t>&lt;/user-data-constraint&gt;</w:t>
+      </w:r>
+      <w:r>
+        <w:rPr>
+          <w:rFonts w:ascii="Courier New" w:eastAsia="Times New Roman" w:hAnsi="Courier New" w:cs="Courier New"/>
+          <w:color w:val="37474F"/>
+          <w:sz w:val="21"/>
+          <w:szCs w:val="21"/>
+        </w:rPr>
+        <w:br/>
+        <w:t xml:space="preserve">    </w:t>
+      </w:r>
+      <w:r>
+        <w:rPr>
+          <w:rFonts w:ascii="Courier New" w:eastAsia="Times New Roman" w:hAnsi="Courier New" w:cs="Courier New"/>
+          <w:color w:val="3B78E7"/>
+          <w:sz w:val="21"/>
+          <w:szCs w:val="21"/>
+        </w:rPr>
+        <w:t>&lt;/security-constraint&gt;</w:t>
+      </w:r>
+    </w:p>
+    <w:p/>
+    <w:p>
+      <w:pPr>
+        <w:pStyle w:val="PreformattatoHTML"/>
+      </w:pPr>
+    </w:p>
     <w:sectPr>
-      <w:footerReference w:type="default" r:id="rId40"/>
+      <w:footerReference w:type="default" r:id="rId41"/>
       <w:pgSz w:w="11906" w:h="16838"/>
       <w:pgMar w:top="1417" w:right="1134" w:bottom="1134" w:left="1134" w:header="708" w:footer="290" w:gutter="0"/>
       <w:cols w:space="708"/>
@@ -28835,7 +29254,6 @@
   <w:style w:type="character" w:default="1" w:styleId="Carpredefinitoparagrafo">
     <w:name w:val="Default Paragraph Font"/>
     <w:uiPriority w:val="1"/>
-    <w:semiHidden/>
     <w:unhideWhenUsed/>
   </w:style>
   <w:style w:type="table" w:default="1" w:styleId="Tabellanormale">
@@ -28990,7 +29408,6 @@
     <w:basedOn w:val="Normale"/>
     <w:link w:val="PreformattatoHTMLCarattere"/>
     <w:uiPriority w:val="99"/>
-    <w:semiHidden/>
     <w:unhideWhenUsed/>
     <w:rsid w:val="00B5066F"/>
     <w:pPr>
@@ -29025,7 +29442,6 @@
     <w:basedOn w:val="Carpredefinitoparagrafo"/>
     <w:link w:val="PreformattatoHTML"/>
     <w:uiPriority w:val="99"/>
-    <w:semiHidden/>
     <w:rsid w:val="00B5066F"/>
     <w:rPr>
       <w:rFonts w:ascii="Courier New" w:eastAsia="Times New Roman" w:hAnsi="Courier New" w:cs="Courier New"/>
@@ -29276,6 +29692,81 @@
       <w:color w:val="954F72" w:themeColor="followedHyperlink"/>
       <w:u w:val="single"/>
     </w:rPr>
+  </w:style>
+  <w:style w:type="paragraph" w:styleId="Titolo">
+    <w:name w:val="Title"/>
+    <w:basedOn w:val="Normale"/>
+    <w:next w:val="Normale"/>
+    <w:link w:val="TitoloCarattere"/>
+    <w:uiPriority w:val="10"/>
+    <w:qFormat/>
+    <w:rsid w:val="00DC3A1D"/>
+    <w:pPr>
+      <w:spacing w:after="0" w:line="240" w:lineRule="auto"/>
+      <w:contextualSpacing/>
+    </w:pPr>
+    <w:rPr>
+      <w:rFonts w:asciiTheme="majorHAnsi" w:eastAsiaTheme="majorEastAsia" w:hAnsiTheme="majorHAnsi" w:cstheme="majorBidi"/>
+      <w:spacing w:val="-10"/>
+      <w:kern w:val="28"/>
+      <w:sz w:val="56"/>
+      <w:szCs w:val="56"/>
+    </w:rPr>
+  </w:style>
+  <w:style w:type="character" w:customStyle="1" w:styleId="TitoloCarattere">
+    <w:name w:val="Titolo Carattere"/>
+    <w:basedOn w:val="Carpredefinitoparagrafo"/>
+    <w:link w:val="Titolo"/>
+    <w:uiPriority w:val="10"/>
+    <w:rsid w:val="00DC3A1D"/>
+    <w:rPr>
+      <w:rFonts w:asciiTheme="majorHAnsi" w:eastAsiaTheme="majorEastAsia" w:hAnsiTheme="majorHAnsi" w:cstheme="majorBidi"/>
+      <w:spacing w:val="-10"/>
+      <w:kern w:val="28"/>
+      <w:sz w:val="56"/>
+      <w:szCs w:val="56"/>
+    </w:rPr>
+  </w:style>
+  <w:style w:type="paragraph" w:styleId="Sottotitolo">
+    <w:name w:val="Subtitle"/>
+    <w:basedOn w:val="Normale"/>
+    <w:next w:val="Normale"/>
+    <w:link w:val="SottotitoloCarattere"/>
+    <w:uiPriority w:val="11"/>
+    <w:qFormat/>
+    <w:rsid w:val="00DC3A1D"/>
+    <w:pPr>
+      <w:numPr>
+        <w:ilvl w:val="1"/>
+      </w:numPr>
+    </w:pPr>
+    <w:rPr>
+      <w:rFonts w:eastAsiaTheme="minorEastAsia"/>
+      <w:color w:val="5A5A5A" w:themeColor="text1" w:themeTint="A5"/>
+      <w:spacing w:val="15"/>
+    </w:rPr>
+  </w:style>
+  <w:style w:type="character" w:customStyle="1" w:styleId="SottotitoloCarattere">
+    <w:name w:val="Sottotitolo Carattere"/>
+    <w:basedOn w:val="Carpredefinitoparagrafo"/>
+    <w:link w:val="Sottotitolo"/>
+    <w:uiPriority w:val="11"/>
+    <w:rsid w:val="00DC3A1D"/>
+    <w:rPr>
+      <w:rFonts w:eastAsiaTheme="minorEastAsia"/>
+      <w:color w:val="5A5A5A" w:themeColor="text1" w:themeTint="A5"/>
+      <w:spacing w:val="15"/>
+    </w:rPr>
+  </w:style>
+  <w:style w:type="character" w:customStyle="1" w:styleId="pln">
+    <w:name w:val="pln"/>
+    <w:basedOn w:val="Carpredefinitoparagrafo"/>
+    <w:rsid w:val="009636D2"/>
+  </w:style>
+  <w:style w:type="character" w:customStyle="1" w:styleId="tag">
+    <w:name w:val="tag"/>
+    <w:basedOn w:val="Carpredefinitoparagrafo"/>
+    <w:rsid w:val="009636D2"/>
   </w:style>
 </w:styles>
 </file>

</xml_diff>

<commit_message>
Aggiornate le note progettuali.
</commit_message>
<xml_diff>
--- a/__EXTRA__/algoritmi schemi e note progettuali/Note progettuali.docx
+++ b/__EXTRA__/algoritmi schemi e note progettuali/Note progettuali.docx
@@ -184,16 +184,8 @@
         <w:rPr>
           <w:lang w:val="it-IT"/>
         </w:rPr>
-        <w:t>@vue/cli-</w:t>
-      </w:r>
-      <w:proofErr w:type="gramStart"/>
-      <w:r>
-        <w:rPr>
-          <w:lang w:val="it-IT"/>
-        </w:rPr>
-        <w:t>service</w:t>
-      </w:r>
-      <w:proofErr w:type="gramEnd"/>
+        <w:t>@vue/cli-service</w:t>
+      </w:r>
       <w:r>
         <w:rPr>
           <w:lang w:val="it-IT"/>
@@ -302,16 +294,8 @@
         <w:rPr>
           <w:lang w:val="it-IT"/>
         </w:rPr>
-        <w:t>@vue/cli-plugin-</w:t>
-      </w:r>
-      <w:proofErr w:type="gramStart"/>
-      <w:r>
-        <w:rPr>
-          <w:lang w:val="it-IT"/>
-        </w:rPr>
-        <w:t>router</w:t>
-      </w:r>
-      <w:proofErr w:type="gramEnd"/>
+        <w:t>@vue/cli-plugin-router</w:t>
+      </w:r>
       <w:r>
         <w:rPr>
           <w:lang w:val="it-IT"/>
@@ -2669,21 +2653,7 @@
         <w:rPr>
           <w:lang w:val="it-IT"/>
         </w:rPr>
-        <w:t xml:space="preserve"> che si stanno utilizzando con il valore che si aveva quando </w:t>
-      </w:r>
-      <w:proofErr w:type="gramStart"/>
-      <w:r>
-        <w:rPr>
-          <w:lang w:val="it-IT"/>
-        </w:rPr>
-        <w:t>tali istanza</w:t>
-      </w:r>
-      <w:proofErr w:type="gramEnd"/>
-      <w:r>
-        <w:rPr>
-          <w:lang w:val="it-IT"/>
-        </w:rPr>
-        <w:t xml:space="preserve"> sono state create (prima del riavvio del server)</w:t>
+        <w:t xml:space="preserve"> che si stanno utilizzando con il valore che si aveva quando tali istanza sono state create (prima del riavvio del server)</w:t>
       </w:r>
       <w:r>
         <w:rPr>
@@ -2828,21 +2798,96 @@
         <w:rPr>
           <w:lang w:val="it-IT"/>
         </w:rPr>
-        <w:t xml:space="preserve"> </w:t>
-      </w:r>
-      <w:proofErr w:type="gramStart"/>
-      <w:r>
-        <w:rPr>
-          <w:lang w:val="it-IT"/>
-        </w:rPr>
-        <w:t>Inoltre</w:t>
-      </w:r>
-      <w:proofErr w:type="gramEnd"/>
-      <w:r>
-        <w:rPr>
-          <w:lang w:val="it-IT"/>
-        </w:rPr>
-        <w:t xml:space="preserve"> il client, al logout, cancella il token dalla memoria a disposizione del browser.</w:t>
+        <w:t xml:space="preserve"> Inoltre il client, al logout, cancella il token dalla memoria a disposizione del browser.</w:t>
+      </w:r>
+      <w:r>
+        <w:rPr>
+          <w:lang w:val="it-IT"/>
+        </w:rPr>
+        <w:t xml:space="preserve"> Vedere “</w:t>
+      </w:r>
+      <w:r>
+        <w:rPr>
+          <w:lang w:val="it-IT"/>
+        </w:rPr>
+        <w:fldChar w:fldCharType="begin"/>
+      </w:r>
+      <w:r>
+        <w:rPr>
+          <w:lang w:val="it-IT"/>
+        </w:rPr>
+        <w:instrText xml:space="preserve"> REF _Ref68980167 \h </w:instrText>
+      </w:r>
+      <w:r>
+        <w:rPr>
+          <w:lang w:val="it-IT"/>
+        </w:rPr>
+      </w:r>
+      <w:r>
+        <w:rPr>
+          <w:lang w:val="it-IT"/>
+        </w:rPr>
+        <w:fldChar w:fldCharType="separate"/>
+      </w:r>
+      <w:r>
+        <w:rPr>
+          <w:lang w:val="it-IT"/>
+        </w:rPr>
+        <w:t>AuthenticationTokenInvalido</w:t>
+      </w:r>
+      <w:r>
+        <w:rPr>
+          <w:lang w:val="it-IT"/>
+        </w:rPr>
+        <w:fldChar w:fldCharType="end"/>
+      </w:r>
+      <w:r>
+        <w:rPr>
+          <w:lang w:val="it-IT"/>
+        </w:rPr>
+        <w:t xml:space="preserve">” a pagina </w:t>
+      </w:r>
+      <w:r>
+        <w:rPr>
+          <w:lang w:val="it-IT"/>
+        </w:rPr>
+        <w:fldChar w:fldCharType="begin"/>
+      </w:r>
+      <w:r>
+        <w:rPr>
+          <w:lang w:val="it-IT"/>
+        </w:rPr>
+        <w:instrText xml:space="preserve"> PAGEREF _Ref68980167 \h </w:instrText>
+      </w:r>
+      <w:r>
+        <w:rPr>
+          <w:lang w:val="it-IT"/>
+        </w:rPr>
+      </w:r>
+      <w:r>
+        <w:rPr>
+          <w:lang w:val="it-IT"/>
+        </w:rPr>
+        <w:fldChar w:fldCharType="separate"/>
+      </w:r>
+      <w:r>
+        <w:rPr>
+          <w:noProof/>
+          <w:lang w:val="it-IT"/>
+        </w:rPr>
+        <w:t>5</w:t>
+      </w:r>
+      <w:r>
+        <w:rPr>
+          <w:lang w:val="it-IT"/>
+        </w:rPr>
+        <w:fldChar w:fldCharType="end"/>
+      </w:r>
+      <w:r>
+        <w:rPr>
+          <w:lang w:val="it-IT"/>
+        </w:rPr>
+        <w:t>.</w:t>
       </w:r>
     </w:p>
     <w:p>
@@ -3191,12 +3236,14 @@
           <w:lang w:val="it-IT"/>
         </w:rPr>
       </w:pPr>
+      <w:bookmarkStart w:id="3" w:name="_Ref68980167"/>
       <w:r>
         <w:rPr>
           <w:lang w:val="it-IT"/>
         </w:rPr>
         <w:t>AuthenticationTokenInvalido</w:t>
       </w:r>
+      <w:bookmarkEnd w:id="3"/>
     </w:p>
     <w:p>
       <w:pPr>
@@ -3302,14 +3349,14 @@
           <w:lang w:val="it-IT"/>
         </w:rPr>
       </w:pPr>
-      <w:bookmarkStart w:id="3" w:name="_Ref62225950"/>
+      <w:bookmarkStart w:id="4" w:name="_Ref62225950"/>
       <w:r>
         <w:rPr>
           <w:lang w:val="it-IT"/>
         </w:rPr>
         <w:t>TOKEN-ID-CLIENT-AUTENTICAZIONE</w:t>
       </w:r>
-      <w:bookmarkEnd w:id="3"/>
+      <w:bookmarkEnd w:id="4"/>
     </w:p>
     <w:p>
       <w:pPr>
@@ -3351,14 +3398,14 @@
           <w:lang w:val="it-IT"/>
         </w:rPr>
       </w:pPr>
-      <w:bookmarkStart w:id="4" w:name="_Ref62226640"/>
+      <w:bookmarkStart w:id="5" w:name="_Ref62226640"/>
       <w:r>
         <w:rPr>
           <w:lang w:val="it-IT"/>
         </w:rPr>
         <w:t>CSRF-TOKEN-JWT</w:t>
       </w:r>
-      <w:bookmarkEnd w:id="4"/>
+      <w:bookmarkEnd w:id="5"/>
     </w:p>
     <w:p>
       <w:pPr>
@@ -3663,14 +3710,14 @@
           <w:lang w:val="it-IT"/>
         </w:rPr>
       </w:pPr>
-      <w:bookmarkStart w:id="5" w:name="_Ref62226336"/>
+      <w:bookmarkStart w:id="6" w:name="_Ref62226336"/>
       <w:r>
         <w:rPr>
           <w:lang w:val="it-IT"/>
         </w:rPr>
         <w:t>TOKEN-ID-CLIENT-VERIFICA-CSRF</w:t>
       </w:r>
-      <w:bookmarkEnd w:id="5"/>
+      <w:bookmarkEnd w:id="6"/>
     </w:p>
     <w:p>
       <w:pPr>
@@ -4208,23 +4255,13 @@
         </w:rPr>
         <w:t xml:space="preserve"> (definito in </w:t>
       </w:r>
-      <w:proofErr w:type="gramStart"/>
-      <w:r>
-        <w:rPr>
-          <w:i/>
-          <w:iCs/>
-          <w:lang w:val="it-IT"/>
-        </w:rPr>
-        <w:t>data(</w:t>
-      </w:r>
-      <w:proofErr w:type="gramEnd"/>
-      <w:r>
-        <w:rPr>
-          <w:i/>
-          <w:iCs/>
-          <w:lang w:val="it-IT"/>
-        </w:rPr>
-        <w:t xml:space="preserve">) </w:t>
+      <w:r>
+        <w:rPr>
+          <w:i/>
+          <w:iCs/>
+          <w:lang w:val="it-IT"/>
+        </w:rPr>
+        <w:t xml:space="preserve">data() </w:t>
       </w:r>
       <w:r>
         <w:rPr>
@@ -4497,23 +4534,13 @@
         </w:rPr>
         <w:t xml:space="preserve"> (in </w:t>
       </w:r>
-      <w:proofErr w:type="gramStart"/>
-      <w:r>
-        <w:rPr>
-          <w:i/>
-          <w:iCs/>
-          <w:lang w:val="it-IT"/>
-        </w:rPr>
-        <w:t>data(</w:t>
-      </w:r>
-      <w:proofErr w:type="gramEnd"/>
-      <w:r>
-        <w:rPr>
-          <w:i/>
-          <w:iCs/>
-          <w:lang w:val="it-IT"/>
-        </w:rPr>
-        <w:t>)</w:t>
+      <w:r>
+        <w:rPr>
+          <w:i/>
+          <w:iCs/>
+          <w:lang w:val="it-IT"/>
+        </w:rPr>
+        <w:t>data()</w:t>
       </w:r>
       <w:r>
         <w:rPr>
@@ -4743,14 +4770,14 @@
           <w:lang w:val="it-IT"/>
         </w:rPr>
       </w:pPr>
-      <w:bookmarkStart w:id="6" w:name="_Ref68002980"/>
+      <w:bookmarkStart w:id="7" w:name="_Ref68002980"/>
       <w:r>
         <w:rPr>
           <w:lang w:val="it-IT"/>
         </w:rPr>
         <w:t>Verifica dell’account</w:t>
       </w:r>
-      <w:bookmarkEnd w:id="6"/>
+      <w:bookmarkEnd w:id="7"/>
     </w:p>
     <w:p>
       <w:pPr>
@@ -4803,14 +4830,7 @@
         <w:rPr>
           <w:lang w:val="it-IT"/>
         </w:rPr>
-        <w:t xml:space="preserve"> dell’utente ed un token: quest’ultimo token viene generato dalla classe che si occupa </w:t>
-      </w:r>
-      <w:proofErr w:type="gramStart"/>
-      <w:r>
-        <w:rPr>
-          <w:lang w:val="it-IT"/>
-        </w:rPr>
-        <w:t>dell’</w:t>
+        <w:t xml:space="preserve"> dell’utente ed un token: quest’ultimo token viene generato dalla classe che si occupa dell’</w:t>
       </w:r>
       <w:r>
         <w:rPr>
@@ -4830,16 +4850,7 @@
           <w:iCs/>
           <w:lang w:val="it-IT"/>
         </w:rPr>
-        <w:t>Authentication</w:t>
-      </w:r>
-      <w:proofErr w:type="gramEnd"/>
-      <w:r>
-        <w:rPr>
-          <w:i/>
-          <w:iCs/>
-          <w:lang w:val="it-IT"/>
-        </w:rPr>
-        <w:t xml:space="preserve"> Database</w:t>
+        <w:t>Authentication Database</w:t>
       </w:r>
       <w:r>
         <w:rPr>
@@ -5042,16 +5053,282 @@
         <w:rPr>
           <w:lang w:val="it-IT"/>
         </w:rPr>
-        <w:t xml:space="preserve">In pratica, grazie alla verifica dell’account, il sistema accerta la corrispondenza tra le credenziali di un utente ed il suo indirizzo </w:t>
-      </w:r>
-      <w:proofErr w:type="gramStart"/>
-      <w:r>
-        <w:rPr>
-          <w:lang w:val="it-IT"/>
-        </w:rPr>
-        <w:t>email</w:t>
-      </w:r>
-      <w:proofErr w:type="gramEnd"/>
+        <w:t>In pratica, grazie alla verifica dell’account, il sistema accerta la corrispondenza tra le credenziali di un utente ed il suo indirizzo email.</w:t>
+      </w:r>
+    </w:p>
+    <w:p>
+      <w:pPr>
+        <w:rPr>
+          <w:lang w:val="it-IT"/>
+        </w:rPr>
+      </w:pPr>
+      <w:r>
+        <w:rPr>
+          <w:lang w:val="it-IT"/>
+        </w:rPr>
+        <w:t xml:space="preserve">Tuttavia, il nuovo utente esiste già nel sistema dal momento in cui viene creato, anche se l’account non è ancora stato verificato; ciò significa che, se ad esempio il nuovo utente è un </w:t>
+      </w:r>
+      <w:r>
+        <w:rPr>
+          <w:i/>
+          <w:iCs/>
+          <w:lang w:val="it-IT"/>
+        </w:rPr>
+        <w:t>Consumer</w:t>
+      </w:r>
+      <w:r>
+        <w:rPr>
+          <w:lang w:val="it-IT"/>
+        </w:rPr>
+        <w:t xml:space="preserve">, un </w:t>
+      </w:r>
+      <w:r>
+        <w:rPr>
+          <w:i/>
+          <w:iCs/>
+          <w:lang w:val="it-IT"/>
+        </w:rPr>
+        <w:t>Uploader</w:t>
+      </w:r>
+      <w:r>
+        <w:rPr>
+          <w:lang w:val="it-IT"/>
+        </w:rPr>
+        <w:t xml:space="preserve"> potrà caricare dei documenti per il </w:t>
+      </w:r>
+      <w:r>
+        <w:rPr>
+          <w:i/>
+          <w:iCs/>
+          <w:lang w:val="it-IT"/>
+        </w:rPr>
+        <w:t>Consumer</w:t>
+      </w:r>
+      <w:r>
+        <w:rPr>
+          <w:lang w:val="it-IT"/>
+        </w:rPr>
+        <w:t xml:space="preserve"> anche prima che quest’ultimo verifichi l’account, ma il </w:t>
+      </w:r>
+      <w:r>
+        <w:rPr>
+          <w:i/>
+          <w:iCs/>
+          <w:lang w:val="it-IT"/>
+        </w:rPr>
+        <w:t xml:space="preserve">Consumer </w:t>
+      </w:r>
+      <w:r>
+        <w:rPr>
+          <w:lang w:val="it-IT"/>
+        </w:rPr>
+        <w:t>non potrà accedere alla piattaforma se non verifica prima l’account.</w:t>
+      </w:r>
+    </w:p>
+    <w:p>
+      <w:pPr>
+        <w:pStyle w:val="Titolo3"/>
+        <w:rPr>
+          <w:lang w:val="it-IT"/>
+        </w:rPr>
+      </w:pPr>
+      <w:r>
+        <w:rPr>
+          <w:lang w:val="it-IT"/>
+        </w:rPr>
+        <w:t>Registrazione di un Consumer</w:t>
+      </w:r>
+    </w:p>
+    <w:p>
+      <w:pPr>
+        <w:rPr>
+          <w:lang w:val="it-IT"/>
+        </w:rPr>
+      </w:pPr>
+      <w:r>
+        <w:rPr>
+          <w:lang w:val="it-IT"/>
+        </w:rPr>
+        <w:t xml:space="preserve">Un </w:t>
+      </w:r>
+      <w:r>
+        <w:rPr>
+          <w:i/>
+          <w:iCs/>
+          <w:lang w:val="it-IT"/>
+        </w:rPr>
+        <w:t>Consumer</w:t>
+      </w:r>
+      <w:r>
+        <w:rPr>
+          <w:lang w:val="it-IT"/>
+        </w:rPr>
+        <w:t xml:space="preserve"> può registrarsi alla piattaforma in modo spontaneo attraverso l’apposita pagina.</w:t>
+      </w:r>
+      <w:r>
+        <w:rPr>
+          <w:lang w:val="it-IT"/>
+        </w:rPr>
+        <w:t xml:space="preserve"> In questo caso, la password viene scelta dal </w:t>
+      </w:r>
+      <w:r>
+        <w:rPr>
+          <w:i/>
+          <w:iCs/>
+          <w:lang w:val="it-IT"/>
+        </w:rPr>
+        <w:t>Consumer</w:t>
+      </w:r>
+      <w:r>
+        <w:rPr>
+          <w:lang w:val="it-IT"/>
+        </w:rPr>
+        <w:t xml:space="preserve"> stesso, quindi la password non sarà inviata nella mail per la verifica dell’account.</w:t>
+      </w:r>
+    </w:p>
+    <w:p>
+      <w:pPr>
+        <w:pStyle w:val="Titolo3"/>
+        <w:rPr>
+          <w:lang w:val="it-IT"/>
+        </w:rPr>
+      </w:pPr>
+      <w:r>
+        <w:rPr>
+          <w:lang w:val="it-IT"/>
+        </w:rPr>
+        <w:t>Creazione di un</w:t>
+      </w:r>
+      <w:r>
+        <w:rPr>
+          <w:lang w:val="it-IT"/>
+        </w:rPr>
+        <w:t xml:space="preserve"> Attore</w:t>
+      </w:r>
+    </w:p>
+    <w:p>
+      <w:pPr>
+        <w:rPr>
+          <w:lang w:val="it-IT"/>
+        </w:rPr>
+      </w:pPr>
+      <w:r>
+        <w:rPr>
+          <w:lang w:val="it-IT"/>
+        </w:rPr>
+        <w:t xml:space="preserve">Un </w:t>
+      </w:r>
+      <w:r>
+        <w:rPr>
+          <w:i/>
+          <w:iCs/>
+          <w:lang w:val="it-IT"/>
+        </w:rPr>
+        <w:t>Uploader</w:t>
+      </w:r>
+      <w:r>
+        <w:rPr>
+          <w:lang w:val="it-IT"/>
+        </w:rPr>
+        <w:t xml:space="preserve"> può creare un </w:t>
+      </w:r>
+      <w:r>
+        <w:rPr>
+          <w:i/>
+          <w:iCs/>
+          <w:lang w:val="it-IT"/>
+        </w:rPr>
+        <w:t>Consumer</w:t>
+      </w:r>
+      <w:r>
+        <w:rPr>
+          <w:lang w:val="it-IT"/>
+        </w:rPr>
+        <w:t xml:space="preserve">: se lo username inserito non è già presente nel sistema, allora il </w:t>
+      </w:r>
+      <w:r>
+        <w:rPr>
+          <w:i/>
+          <w:iCs/>
+          <w:lang w:val="it-IT"/>
+        </w:rPr>
+        <w:t>Consumer</w:t>
+      </w:r>
+      <w:r>
+        <w:rPr>
+          <w:lang w:val="it-IT"/>
+        </w:rPr>
+        <w:t xml:space="preserve"> viene creato e la password viene generata in modo casuale.</w:t>
+      </w:r>
+      <w:r>
+        <w:rPr>
+          <w:lang w:val="it-IT"/>
+        </w:rPr>
+        <w:t xml:space="preserve"> Al termine dell’operazione di creazione, il </w:t>
+      </w:r>
+      <w:r>
+        <w:rPr>
+          <w:i/>
+          <w:iCs/>
+          <w:lang w:val="it-IT"/>
+        </w:rPr>
+        <w:t>Consumer</w:t>
+      </w:r>
+      <w:r>
+        <w:rPr>
+          <w:lang w:val="it-IT"/>
+        </w:rPr>
+        <w:t xml:space="preserve"> viene notificato con un email all’indirizzo specificato.</w:t>
+      </w:r>
+    </w:p>
+    <w:p>
+      <w:pPr>
+        <w:rPr>
+          <w:lang w:val="it-IT"/>
+        </w:rPr>
+      </w:pPr>
+      <w:r>
+        <w:rPr>
+          <w:lang w:val="it-IT"/>
+        </w:rPr>
+        <w:t xml:space="preserve">Analogamente, un </w:t>
+      </w:r>
+      <w:r>
+        <w:rPr>
+          <w:i/>
+          <w:iCs/>
+          <w:lang w:val="it-IT"/>
+        </w:rPr>
+        <w:t>Administrator</w:t>
+      </w:r>
+      <w:r>
+        <w:rPr>
+          <w:lang w:val="it-IT"/>
+        </w:rPr>
+        <w:t xml:space="preserve"> può creare un </w:t>
+      </w:r>
+      <w:r>
+        <w:rPr>
+          <w:i/>
+          <w:iCs/>
+          <w:lang w:val="it-IT"/>
+        </w:rPr>
+        <w:t xml:space="preserve">Uploader </w:t>
+      </w:r>
+      <w:r>
+        <w:rPr>
+          <w:lang w:val="it-IT"/>
+        </w:rPr>
+        <w:t xml:space="preserve">o un altro </w:t>
+      </w:r>
+      <w:r>
+        <w:rPr>
+          <w:i/>
+          <w:iCs/>
+          <w:lang w:val="it-IT"/>
+        </w:rPr>
+        <w:t>Administrator</w:t>
+      </w:r>
       <w:r>
         <w:rPr>
           <w:lang w:val="it-IT"/>
@@ -5069,7 +5346,54 @@
         <w:rPr>
           <w:lang w:val="it-IT"/>
         </w:rPr>
-        <w:t xml:space="preserve">Tuttavia, il nuovo utente esiste già nel sistema dal momento in cui viene creato, anche se l’account non è ancora stato verificato; ciò significa che, se ad esempio il nuovo utente è un </w:t>
+        <w:t>In questi casi, la password per il nuovo attore viene generata in modo casuale dal server e viene inviata in chiaro nell’e-mail per la verifica dell’account, motivo per cui l’utente è invitato alla modifica della password al primo accesso.</w:t>
+      </w:r>
+    </w:p>
+    <w:p>
+      <w:pPr>
+        <w:pStyle w:val="Titolo2"/>
+        <w:rPr>
+          <w:lang w:val="it-IT"/>
+        </w:rPr>
+      </w:pPr>
+      <w:r>
+        <w:rPr>
+          <w:lang w:val="it-IT"/>
+        </w:rPr>
+        <w:t xml:space="preserve">Eliminazione di un </w:t>
+      </w:r>
+      <w:r>
+        <w:rPr>
+          <w:lang w:val="it-IT"/>
+        </w:rPr>
+        <w:t>Attore</w:t>
+      </w:r>
+    </w:p>
+    <w:p>
+      <w:pPr>
+        <w:rPr>
+          <w:lang w:val="it-IT"/>
+        </w:rPr>
+      </w:pPr>
+      <w:r>
+        <w:rPr>
+          <w:lang w:val="it-IT"/>
+        </w:rPr>
+        <w:t xml:space="preserve">Un </w:t>
+      </w:r>
+      <w:r>
+        <w:rPr>
+          <w:i/>
+          <w:iCs/>
+          <w:lang w:val="it-IT"/>
+        </w:rPr>
+        <w:t>Uploader</w:t>
+      </w:r>
+      <w:r>
+        <w:rPr>
+          <w:lang w:val="it-IT"/>
+        </w:rPr>
+        <w:t xml:space="preserve"> può eliminare un </w:t>
       </w:r>
       <w:r>
         <w:rPr>
@@ -5083,7 +5407,27 @@
         <w:rPr>
           <w:lang w:val="it-IT"/>
         </w:rPr>
-        <w:t xml:space="preserve">, un </w:t>
+        <w:t xml:space="preserve">: quest’operazione comporta l’eliminazione di tale </w:t>
+      </w:r>
+      <w:r>
+        <w:rPr>
+          <w:i/>
+          <w:iCs/>
+          <w:lang w:val="it-IT"/>
+        </w:rPr>
+        <w:t>Consumer</w:t>
+      </w:r>
+      <w:r>
+        <w:rPr>
+          <w:lang w:val="it-IT"/>
+        </w:rPr>
+        <w:t xml:space="preserve"> dalla lista di quelli gestiti </w:t>
+      </w:r>
+      <w:r>
+        <w:rPr>
+          <w:lang w:val="it-IT"/>
+        </w:rPr>
+        <w:t>dall’</w:t>
       </w:r>
       <w:r>
         <w:rPr>
@@ -5097,7 +5441,21 @@
         <w:rPr>
           <w:lang w:val="it-IT"/>
         </w:rPr>
-        <w:t xml:space="preserve"> potrà caricare dei documenti per il </w:t>
+        <w:t xml:space="preserve"> in oggetto e dell’eliminazione di tutti i file caricati dal medesimo </w:t>
+      </w:r>
+      <w:r>
+        <w:rPr>
+          <w:i/>
+          <w:iCs/>
+          <w:lang w:val="it-IT"/>
+        </w:rPr>
+        <w:t>Uploader</w:t>
+      </w:r>
+      <w:r>
+        <w:rPr>
+          <w:lang w:val="it-IT"/>
+        </w:rPr>
+        <w:t xml:space="preserve"> per tale </w:t>
       </w:r>
       <w:r>
         <w:rPr>
@@ -5111,35 +5469,35 @@
         <w:rPr>
           <w:lang w:val="it-IT"/>
         </w:rPr>
-        <w:t xml:space="preserve"> anche prima che quest’ultimo verifichi l’account, ma il </w:t>
-      </w:r>
-      <w:r>
-        <w:rPr>
-          <w:i/>
-          <w:iCs/>
-          <w:lang w:val="it-IT"/>
-        </w:rPr>
-        <w:t xml:space="preserve">Consumer </w:t>
-      </w:r>
-      <w:r>
-        <w:rPr>
-          <w:lang w:val="it-IT"/>
-        </w:rPr>
-        <w:t>non potrà accedere alla piattaforma se non verifica prima l’account.</w:t>
-      </w:r>
-    </w:p>
-    <w:p>
-      <w:pPr>
-        <w:pStyle w:val="Titolo3"/>
-        <w:rPr>
-          <w:lang w:val="it-IT"/>
-        </w:rPr>
-      </w:pPr>
-      <w:r>
-        <w:rPr>
-          <w:lang w:val="it-IT"/>
-        </w:rPr>
-        <w:t>Registrazione di un Consumer</w:t>
+        <w:t xml:space="preserve">. Il </w:t>
+      </w:r>
+      <w:r>
+        <w:rPr>
+          <w:i/>
+          <w:iCs/>
+          <w:lang w:val="it-IT"/>
+        </w:rPr>
+        <w:t>Consumer</w:t>
+      </w:r>
+      <w:r>
+        <w:rPr>
+          <w:lang w:val="it-IT"/>
+        </w:rPr>
+        <w:t xml:space="preserve"> non viene eliminato dalla piattaforma, in quanto potrebbe essere comunque servito da un altro </w:t>
+      </w:r>
+      <w:r>
+        <w:rPr>
+          <w:i/>
+          <w:iCs/>
+          <w:lang w:val="it-IT"/>
+        </w:rPr>
+        <w:t>Uploader</w:t>
+      </w:r>
+      <w:r>
+        <w:rPr>
+          <w:lang w:val="it-IT"/>
+        </w:rPr>
+        <w:t>.</w:t>
       </w:r>
     </w:p>
     <w:p>
@@ -5160,169 +5518,13 @@
           <w:iCs/>
           <w:lang w:val="it-IT"/>
         </w:rPr>
-        <w:t>Consumer</w:t>
-      </w:r>
-      <w:r>
-        <w:rPr>
-          <w:lang w:val="it-IT"/>
-        </w:rPr>
-        <w:t xml:space="preserve"> può registrarsi alla piattaforma in modo spontaneo attraverso l’apposita pagina.</w:t>
-      </w:r>
-      <w:r>
-        <w:rPr>
-          <w:lang w:val="it-IT"/>
-        </w:rPr>
-        <w:t xml:space="preserve"> In questo caso, la password viene scelta dal </w:t>
-      </w:r>
-      <w:r>
-        <w:rPr>
-          <w:i/>
-          <w:iCs/>
-          <w:lang w:val="it-IT"/>
-        </w:rPr>
-        <w:t>Consumer</w:t>
-      </w:r>
-      <w:r>
-        <w:rPr>
-          <w:lang w:val="it-IT"/>
-        </w:rPr>
-        <w:t xml:space="preserve"> stesso, quindi la password non sarà inviata nella mail per la verifica dell’account.</w:t>
-      </w:r>
-    </w:p>
-    <w:p>
-      <w:pPr>
-        <w:pStyle w:val="Titolo3"/>
-        <w:rPr>
-          <w:lang w:val="it-IT"/>
-        </w:rPr>
-      </w:pPr>
-      <w:r>
-        <w:rPr>
-          <w:lang w:val="it-IT"/>
-        </w:rPr>
-        <w:t>Creazione di un</w:t>
-      </w:r>
-      <w:r>
-        <w:rPr>
-          <w:lang w:val="it-IT"/>
-        </w:rPr>
-        <w:t xml:space="preserve"> Attore</w:t>
-      </w:r>
-    </w:p>
-    <w:p>
-      <w:pPr>
-        <w:rPr>
-          <w:lang w:val="it-IT"/>
-        </w:rPr>
-      </w:pPr>
-      <w:r>
-        <w:rPr>
-          <w:lang w:val="it-IT"/>
-        </w:rPr>
-        <w:t xml:space="preserve">Un </w:t>
-      </w:r>
-      <w:r>
-        <w:rPr>
-          <w:i/>
-          <w:iCs/>
-          <w:lang w:val="it-IT"/>
-        </w:rPr>
-        <w:t>Uploader</w:t>
-      </w:r>
-      <w:r>
-        <w:rPr>
-          <w:lang w:val="it-IT"/>
-        </w:rPr>
-        <w:t xml:space="preserve"> può creare un </w:t>
-      </w:r>
-      <w:r>
-        <w:rPr>
-          <w:i/>
-          <w:iCs/>
-          <w:lang w:val="it-IT"/>
-        </w:rPr>
-        <w:t>Consumer</w:t>
-      </w:r>
-      <w:r>
-        <w:rPr>
-          <w:lang w:val="it-IT"/>
-        </w:rPr>
-        <w:t xml:space="preserve">: se lo username inserito non è già presente nel sistema, allora il </w:t>
-      </w:r>
-      <w:r>
-        <w:rPr>
-          <w:i/>
-          <w:iCs/>
-          <w:lang w:val="it-IT"/>
-        </w:rPr>
-        <w:t>Consumer</w:t>
-      </w:r>
-      <w:r>
-        <w:rPr>
-          <w:lang w:val="it-IT"/>
-        </w:rPr>
-        <w:t xml:space="preserve"> viene creato e la password viene generata in modo casuale.</w:t>
-      </w:r>
-      <w:r>
-        <w:rPr>
-          <w:lang w:val="it-IT"/>
-        </w:rPr>
-        <w:t xml:space="preserve"> Al termine dell’operazione di creazione, il </w:t>
-      </w:r>
-      <w:r>
-        <w:rPr>
-          <w:i/>
-          <w:iCs/>
-          <w:lang w:val="it-IT"/>
-        </w:rPr>
-        <w:t>Consumer</w:t>
-      </w:r>
-      <w:r>
-        <w:rPr>
-          <w:lang w:val="it-IT"/>
-        </w:rPr>
-        <w:t xml:space="preserve"> viene notificato con un </w:t>
-      </w:r>
-      <w:proofErr w:type="gramStart"/>
-      <w:r>
-        <w:rPr>
-          <w:lang w:val="it-IT"/>
-        </w:rPr>
-        <w:t>email</w:t>
-      </w:r>
-      <w:proofErr w:type="gramEnd"/>
-      <w:r>
-        <w:rPr>
-          <w:lang w:val="it-IT"/>
-        </w:rPr>
-        <w:t xml:space="preserve"> all’indirizzo specificato.</w:t>
-      </w:r>
-    </w:p>
-    <w:p>
-      <w:pPr>
-        <w:rPr>
-          <w:lang w:val="it-IT"/>
-        </w:rPr>
-      </w:pPr>
-      <w:r>
-        <w:rPr>
-          <w:lang w:val="it-IT"/>
-        </w:rPr>
-        <w:t xml:space="preserve">Analogamente, un </w:t>
-      </w:r>
-      <w:r>
-        <w:rPr>
-          <w:i/>
-          <w:iCs/>
-          <w:lang w:val="it-IT"/>
-        </w:rPr>
-        <w:t>Administrator</w:t>
-      </w:r>
-      <w:r>
-        <w:rPr>
-          <w:lang w:val="it-IT"/>
-        </w:rPr>
-        <w:t xml:space="preserve"> può creare un </w:t>
+        <w:t xml:space="preserve">Administrator </w:t>
+      </w:r>
+      <w:r>
+        <w:rPr>
+          <w:lang w:val="it-IT"/>
+        </w:rPr>
+        <w:t xml:space="preserve">può eliminare completamente un </w:t>
       </w:r>
       <w:r>
         <w:rPr>
@@ -5336,15 +5538,133 @@
         <w:rPr>
           <w:lang w:val="it-IT"/>
         </w:rPr>
-        <w:t xml:space="preserve">o un altro </w:t>
-      </w:r>
-      <w:r>
-        <w:rPr>
-          <w:i/>
-          <w:iCs/>
-          <w:lang w:val="it-IT"/>
-        </w:rPr>
-        <w:t>Administrator</w:t>
+        <w:t>dalla piattaforma e con tale operazione vengono eliminati anche tutti i file ad egli inviati.</w:t>
+      </w:r>
+    </w:p>
+    <w:p>
+      <w:pPr>
+        <w:rPr>
+          <w:lang w:val="it-IT"/>
+        </w:rPr>
+      </w:pPr>
+      <w:r>
+        <w:rPr>
+          <w:lang w:val="it-IT"/>
+        </w:rPr>
+        <w:t>Vedere anche il paragrafo “</w:t>
+      </w:r>
+      <w:r>
+        <w:rPr>
+          <w:lang w:val="it-IT"/>
+        </w:rPr>
+        <w:fldChar w:fldCharType="begin"/>
+      </w:r>
+      <w:r>
+        <w:rPr>
+          <w:lang w:val="it-IT"/>
+        </w:rPr>
+        <w:instrText xml:space="preserve"> PAGEREF _Ref68002866 \h </w:instrText>
+      </w:r>
+      <w:r>
+        <w:rPr>
+          <w:lang w:val="it-IT"/>
+        </w:rPr>
+      </w:r>
+      <w:r>
+        <w:rPr>
+          <w:lang w:val="it-IT"/>
+        </w:rPr>
+        <w:fldChar w:fldCharType="separate"/>
+      </w:r>
+      <w:r>
+        <w:rPr>
+          <w:noProof/>
+          <w:lang w:val="it-IT"/>
+        </w:rPr>
+        <w:t>15</w:t>
+      </w:r>
+      <w:r>
+        <w:rPr>
+          <w:lang w:val="it-IT"/>
+        </w:rPr>
+        <w:fldChar w:fldCharType="end"/>
+      </w:r>
+      <w:r>
+        <w:rPr>
+          <w:lang w:val="it-IT"/>
+        </w:rPr>
+        <w:fldChar w:fldCharType="begin"/>
+      </w:r>
+      <w:r>
+        <w:rPr>
+          <w:lang w:val="it-IT"/>
+        </w:rPr>
+        <w:instrText xml:space="preserve"> REF _Ref68002866 \h </w:instrText>
+      </w:r>
+      <w:r>
+        <w:rPr>
+          <w:lang w:val="it-IT"/>
+        </w:rPr>
+      </w:r>
+      <w:r>
+        <w:rPr>
+          <w:lang w:val="it-IT"/>
+        </w:rPr>
+        <w:fldChar w:fldCharType="separate"/>
+      </w:r>
+      <w:r>
+        <w:rPr>
+          <w:lang w:val="it-IT"/>
+        </w:rPr>
+        <w:t>Eliminazione di un attore</w:t>
+      </w:r>
+      <w:r>
+        <w:rPr>
+          <w:lang w:val="it-IT"/>
+        </w:rPr>
+        <w:fldChar w:fldCharType="end"/>
+      </w:r>
+      <w:r>
+        <w:rPr>
+          <w:lang w:val="it-IT"/>
+        </w:rPr>
+        <w:t xml:space="preserve">” a pagina </w:t>
+      </w:r>
+      <w:r>
+        <w:rPr>
+          <w:lang w:val="it-IT"/>
+        </w:rPr>
+        <w:fldChar w:fldCharType="begin"/>
+      </w:r>
+      <w:r>
+        <w:rPr>
+          <w:lang w:val="it-IT"/>
+        </w:rPr>
+        <w:instrText xml:space="preserve"> PAGEREF _Ref68002866 \h </w:instrText>
+      </w:r>
+      <w:r>
+        <w:rPr>
+          <w:lang w:val="it-IT"/>
+        </w:rPr>
+      </w:r>
+      <w:r>
+        <w:rPr>
+          <w:lang w:val="it-IT"/>
+        </w:rPr>
+        <w:fldChar w:fldCharType="separate"/>
+      </w:r>
+      <w:r>
+        <w:rPr>
+          <w:noProof/>
+          <w:lang w:val="it-IT"/>
+        </w:rPr>
+        <w:t>15</w:t>
+      </w:r>
+      <w:r>
+        <w:rPr>
+          <w:lang w:val="it-IT"/>
+        </w:rPr>
+        <w:fldChar w:fldCharType="end"/>
       </w:r>
       <w:r>
         <w:rPr>
@@ -5355,15 +5675,113 @@
     </w:p>
     <w:p>
       <w:pPr>
-        <w:rPr>
-          <w:lang w:val="it-IT"/>
-        </w:rPr>
-      </w:pPr>
-      <w:r>
-        <w:rPr>
-          <w:lang w:val="it-IT"/>
-        </w:rPr>
-        <w:t>In questi casi, la password per il nuovo attore viene generata in modo casuale dal server e viene inviata in chiaro nell’e-mail per la verifica dell’account, motivo per cui l’utente è invitato alla modifica della password al primo accesso.</w:t>
+        <w:pStyle w:val="Titolo1"/>
+        <w:rPr>
+          <w:lang w:val="it-IT"/>
+        </w:rPr>
+      </w:pPr>
+      <w:r>
+        <w:rPr>
+          <w:lang w:val="it-IT"/>
+        </w:rPr>
+        <w:t>Filtri</w:t>
+      </w:r>
+    </w:p>
+    <w:p>
+      <w:pPr>
+        <w:rPr>
+          <w:lang w:val="it-IT"/>
+        </w:rPr>
+      </w:pPr>
+      <w:r>
+        <w:rPr>
+          <w:lang w:val="it-IT"/>
+        </w:rPr>
+        <w:t>I filtri dell’applicazione web sono stati realizzati sfruttando l’</w:t>
+      </w:r>
+      <w:r>
+        <w:rPr>
+          <w:i/>
+          <w:iCs/>
+          <w:lang w:val="it-IT"/>
+        </w:rPr>
+        <w:t>annotation</w:t>
+      </w:r>
+      <w:r>
+        <w:rPr>
+          <w:lang w:val="it-IT"/>
+        </w:rPr>
+        <w:t xml:space="preserve"> </w:t>
+      </w:r>
+      <w:r>
+        <w:rPr>
+          <w:i/>
+          <w:iCs/>
+          <w:lang w:val="it-IT"/>
+        </w:rPr>
+        <w:t>@WebFilter</w:t>
+      </w:r>
+      <w:r>
+        <w:rPr>
+          <w:lang w:val="it-IT"/>
+        </w:rPr>
+        <w:t xml:space="preserve">. Il </w:t>
+      </w:r>
+      <w:r>
+        <w:rPr>
+          <w:i/>
+          <w:iCs/>
+          <w:lang w:val="it-IT"/>
+        </w:rPr>
+        <w:t>filter-mapping</w:t>
+      </w:r>
+      <w:r>
+        <w:rPr>
+          <w:lang w:val="it-IT"/>
+        </w:rPr>
+        <w:t xml:space="preserve"> dei filtri è stato indicato nel file </w:t>
+      </w:r>
+      <w:r>
+        <w:rPr>
+          <w:i/>
+          <w:iCs/>
+          <w:lang w:val="it-IT"/>
+        </w:rPr>
+        <w:t>web.xml</w:t>
+      </w:r>
+      <w:r>
+        <w:rPr>
+          <w:lang w:val="it-IT"/>
+        </w:rPr>
+        <w:t xml:space="preserve">, così da poter definire il loro ordine di esecuzione, che risulta fondamentale, in quanto da essi dipendono i controlli di sicurezza (alterare l’ordine di esecuzione dei filtri può causare l’impossibilità agli utenti di accedere al sistema, in ogni caso, comunque, gli utenti non autenticati </w:t>
+      </w:r>
+      <w:r>
+        <w:rPr>
+          <w:i/>
+          <w:iCs/>
+          <w:lang w:val="it-IT"/>
+        </w:rPr>
+        <w:t>non</w:t>
+      </w:r>
+      <w:r>
+        <w:rPr>
+          <w:lang w:val="it-IT"/>
+        </w:rPr>
+        <w:t xml:space="preserve"> possono accedere a risorse protette, nemmeno modificando l’ordine dei filtri).</w:t>
+      </w:r>
+    </w:p>
+    <w:p>
+      <w:pPr>
+        <w:pStyle w:val="Titolo1"/>
+        <w:rPr>
+          <w:lang w:val="it-IT"/>
+        </w:rPr>
+      </w:pPr>
+      <w:r>
+        <w:rPr>
+          <w:lang w:val="it-IT"/>
+        </w:rPr>
+        <w:t>Gestione dei documenti</w:t>
       </w:r>
     </w:p>
     <w:p>
@@ -5377,138 +5795,90 @@
         <w:rPr>
           <w:lang w:val="it-IT"/>
         </w:rPr>
-        <w:t xml:space="preserve">Eliminazione di un </w:t>
-      </w:r>
-      <w:r>
-        <w:rPr>
-          <w:lang w:val="it-IT"/>
-        </w:rPr>
-        <w:t>Attore</w:t>
-      </w:r>
-    </w:p>
-    <w:p>
-      <w:pPr>
-        <w:rPr>
-          <w:lang w:val="it-IT"/>
-        </w:rPr>
-      </w:pPr>
-      <w:r>
-        <w:rPr>
-          <w:lang w:val="it-IT"/>
-        </w:rPr>
-        <w:t xml:space="preserve">Un </w:t>
-      </w:r>
-      <w:r>
-        <w:rPr>
-          <w:i/>
-          <w:iCs/>
-          <w:lang w:val="it-IT"/>
-        </w:rPr>
-        <w:t>Uploader</w:t>
-      </w:r>
-      <w:r>
-        <w:rPr>
-          <w:lang w:val="it-IT"/>
-        </w:rPr>
-        <w:t xml:space="preserve"> può eliminare un </w:t>
-      </w:r>
-      <w:r>
-        <w:rPr>
-          <w:i/>
-          <w:iCs/>
-          <w:lang w:val="it-IT"/>
-        </w:rPr>
-        <w:t>Consumer</w:t>
-      </w:r>
-      <w:r>
-        <w:rPr>
-          <w:lang w:val="it-IT"/>
-        </w:rPr>
-        <w:t xml:space="preserve">: quest’operazione comporta l’eliminazione di tale </w:t>
-      </w:r>
-      <w:r>
-        <w:rPr>
-          <w:i/>
-          <w:iCs/>
-          <w:lang w:val="it-IT"/>
-        </w:rPr>
-        <w:t>Consumer</w:t>
-      </w:r>
-      <w:r>
-        <w:rPr>
-          <w:lang w:val="it-IT"/>
-        </w:rPr>
-        <w:t xml:space="preserve"> dalla lista di quelli gestiti </w:t>
-      </w:r>
-      <w:r>
-        <w:rPr>
-          <w:lang w:val="it-IT"/>
-        </w:rPr>
-        <w:t>dall’</w:t>
-      </w:r>
-      <w:r>
-        <w:rPr>
-          <w:i/>
-          <w:iCs/>
-          <w:lang w:val="it-IT"/>
-        </w:rPr>
-        <w:t>Uploader</w:t>
-      </w:r>
-      <w:r>
-        <w:rPr>
-          <w:lang w:val="it-IT"/>
-        </w:rPr>
-        <w:t xml:space="preserve"> in oggetto e dell’eliminazione di tutti i file caricati dal medesimo </w:t>
-      </w:r>
-      <w:r>
-        <w:rPr>
-          <w:i/>
-          <w:iCs/>
-          <w:lang w:val="it-IT"/>
-        </w:rPr>
-        <w:t>Uploader</w:t>
-      </w:r>
-      <w:r>
-        <w:rPr>
-          <w:lang w:val="it-IT"/>
-        </w:rPr>
-        <w:t xml:space="preserve"> per tale </w:t>
-      </w:r>
-      <w:r>
-        <w:rPr>
-          <w:i/>
-          <w:iCs/>
-          <w:lang w:val="it-IT"/>
-        </w:rPr>
-        <w:t>Consumer</w:t>
-      </w:r>
-      <w:r>
-        <w:rPr>
-          <w:lang w:val="it-IT"/>
-        </w:rPr>
-        <w:t xml:space="preserve">. Il </w:t>
-      </w:r>
-      <w:r>
-        <w:rPr>
-          <w:i/>
-          <w:iCs/>
-          <w:lang w:val="it-IT"/>
-        </w:rPr>
-        <w:t>Consumer</w:t>
-      </w:r>
-      <w:r>
-        <w:rPr>
-          <w:lang w:val="it-IT"/>
-        </w:rPr>
-        <w:t xml:space="preserve"> non viene eliminato dalla piattaforma, in quanto potrebbe essere comunque servito da un altro </w:t>
-      </w:r>
-      <w:r>
-        <w:rPr>
-          <w:i/>
-          <w:iCs/>
-          <w:lang w:val="it-IT"/>
-        </w:rPr>
-        <w:t>Uploader</w:t>
+        <w:t>Caricamento</w:t>
+      </w:r>
+      <w:r>
+        <w:rPr>
+          <w:lang w:val="it-IT"/>
+        </w:rPr>
+        <w:t xml:space="preserve"> di un documento</w:t>
+      </w:r>
+    </w:p>
+    <w:p>
+      <w:pPr>
+        <w:pStyle w:val="Nessunaspaziatura"/>
+        <w:rPr>
+          <w:lang w:val="it-IT"/>
+        </w:rPr>
+      </w:pPr>
+      <w:r>
+        <w:rPr>
+          <w:lang w:val="it-IT"/>
+        </w:rPr>
+        <w:t xml:space="preserve">Il caricamento di un file viene gestito tramite il metodo </w:t>
+      </w:r>
+      <w:r>
+        <w:rPr>
+          <w:i/>
+          <w:iCs/>
+          <w:lang w:val="it-IT"/>
+        </w:rPr>
+        <w:t>POST</w:t>
+      </w:r>
+      <w:r>
+        <w:rPr>
+          <w:lang w:val="it-IT"/>
+        </w:rPr>
+        <w:t xml:space="preserve"> </w:t>
+      </w:r>
+      <w:r>
+        <w:rPr>
+          <w:rStyle w:val="Rimandonotaapidipagina"/>
+          <w:lang w:val="it-IT"/>
+        </w:rPr>
+        <w:footnoteReference w:id="8"/>
+      </w:r>
+      <w:r>
+        <w:rPr>
+          <w:lang w:val="it-IT"/>
+        </w:rPr>
+        <w:t xml:space="preserve">. Il file può essere caricato dall’attore tramite un campo </w:t>
+      </w:r>
+      <w:r>
+        <w:rPr>
+          <w:i/>
+          <w:iCs/>
+          <w:lang w:val="it-IT"/>
+        </w:rPr>
+        <w:t xml:space="preserve">input </w:t>
+      </w:r>
+      <w:r>
+        <w:rPr>
+          <w:lang w:val="it-IT"/>
+        </w:rPr>
+        <w:t xml:space="preserve">di tipo </w:t>
+      </w:r>
+      <w:r>
+        <w:rPr>
+          <w:i/>
+          <w:iCs/>
+          <w:lang w:val="it-IT"/>
+        </w:rPr>
+        <w:t>file</w:t>
+      </w:r>
+      <w:r>
+        <w:rPr>
+          <w:lang w:val="it-IT"/>
+        </w:rPr>
+        <w:t xml:space="preserve"> posto in un </w:t>
+      </w:r>
+      <w:r>
+        <w:rPr>
+          <w:i/>
+          <w:iCs/>
+          <w:lang w:val="it-IT"/>
+        </w:rPr>
+        <w:t>form</w:t>
       </w:r>
       <w:r>
         <w:rPr>
@@ -5516,192 +5886,157 @@
         </w:rPr>
         <w:t>.</w:t>
       </w:r>
-    </w:p>
-    <w:p>
-      <w:pPr>
-        <w:rPr>
-          <w:lang w:val="it-IT"/>
-        </w:rPr>
-      </w:pPr>
-      <w:r>
-        <w:rPr>
-          <w:lang w:val="it-IT"/>
-        </w:rPr>
-        <w:t xml:space="preserve">Un </w:t>
-      </w:r>
-      <w:r>
-        <w:rPr>
-          <w:i/>
-          <w:iCs/>
-          <w:lang w:val="it-IT"/>
-        </w:rPr>
-        <w:t xml:space="preserve">Administrator </w:t>
-      </w:r>
-      <w:r>
-        <w:rPr>
-          <w:lang w:val="it-IT"/>
-        </w:rPr>
-        <w:t xml:space="preserve">può eliminare completamente un </w:t>
-      </w:r>
-      <w:r>
-        <w:rPr>
-          <w:i/>
-          <w:iCs/>
-          <w:lang w:val="it-IT"/>
-        </w:rPr>
-        <w:t xml:space="preserve">Uploader </w:t>
-      </w:r>
-      <w:r>
-        <w:rPr>
-          <w:lang w:val="it-IT"/>
-        </w:rPr>
-        <w:t>dalla piattaforma e con tale operazione vengono eliminati anche tutti i file ad egli inviati.</w:t>
-      </w:r>
-    </w:p>
-    <w:p>
-      <w:pPr>
-        <w:rPr>
-          <w:lang w:val="it-IT"/>
-        </w:rPr>
-      </w:pPr>
-      <w:r>
-        <w:rPr>
-          <w:lang w:val="it-IT"/>
-        </w:rPr>
-        <w:t>Vedere anche il paragrafo “</w:t>
-      </w:r>
-      <w:r>
-        <w:rPr>
-          <w:lang w:val="it-IT"/>
-        </w:rPr>
-        <w:fldChar w:fldCharType="begin"/>
-      </w:r>
-      <w:r>
-        <w:rPr>
-          <w:lang w:val="it-IT"/>
-        </w:rPr>
-        <w:instrText xml:space="preserve"> PAGEREF _Ref68002866 \h </w:instrText>
-      </w:r>
-      <w:r>
-        <w:rPr>
-          <w:lang w:val="it-IT"/>
-        </w:rPr>
-      </w:r>
-      <w:r>
-        <w:rPr>
-          <w:lang w:val="it-IT"/>
-        </w:rPr>
-        <w:fldChar w:fldCharType="end"/>
-      </w:r>
-      <w:r>
-        <w:rPr>
-          <w:lang w:val="it-IT"/>
-        </w:rPr>
-        <w:fldChar w:fldCharType="begin"/>
-      </w:r>
-      <w:r>
-        <w:rPr>
-          <w:lang w:val="it-IT"/>
-        </w:rPr>
-        <w:instrText xml:space="preserve"> REF _Ref68002866 \h </w:instrText>
-      </w:r>
-      <w:r>
-        <w:rPr>
-          <w:lang w:val="it-IT"/>
-        </w:rPr>
-      </w:r>
-      <w:r>
-        <w:rPr>
-          <w:lang w:val="it-IT"/>
-        </w:rPr>
-        <w:fldChar w:fldCharType="separate"/>
-      </w:r>
-      <w:r>
-        <w:rPr>
-          <w:lang w:val="it-IT"/>
-        </w:rPr>
-        <w:t>Eliminazione di un attore</w:t>
-      </w:r>
-      <w:r>
-        <w:rPr>
-          <w:lang w:val="it-IT"/>
-        </w:rPr>
-        <w:fldChar w:fldCharType="end"/>
-      </w:r>
-      <w:r>
-        <w:rPr>
-          <w:lang w:val="it-IT"/>
-        </w:rPr>
-        <w:t xml:space="preserve">” a pagina </w:t>
-      </w:r>
-      <w:r>
-        <w:rPr>
-          <w:lang w:val="it-IT"/>
-        </w:rPr>
-        <w:fldChar w:fldCharType="begin"/>
-      </w:r>
-      <w:r>
-        <w:rPr>
-          <w:lang w:val="it-IT"/>
-        </w:rPr>
-        <w:instrText xml:space="preserve"> PAGEREF _Ref68002866 \h </w:instrText>
-      </w:r>
-      <w:r>
-        <w:rPr>
-          <w:lang w:val="it-IT"/>
-        </w:rPr>
-      </w:r>
-      <w:r>
-        <w:rPr>
-          <w:lang w:val="it-IT"/>
-        </w:rPr>
-        <w:fldChar w:fldCharType="separate"/>
-      </w:r>
-      <w:r>
-        <w:rPr>
-          <w:noProof/>
-          <w:lang w:val="it-IT"/>
-        </w:rPr>
-        <w:t>15</w:t>
-      </w:r>
-      <w:r>
-        <w:rPr>
-          <w:lang w:val="it-IT"/>
-        </w:rPr>
-        <w:fldChar w:fldCharType="end"/>
-      </w:r>
-      <w:r>
-        <w:rPr>
-          <w:lang w:val="it-IT"/>
-        </w:rPr>
-        <w:t>.</w:t>
-      </w:r>
-    </w:p>
-    <w:p>
-      <w:pPr>
-        <w:pStyle w:val="Titolo1"/>
-        <w:rPr>
-          <w:lang w:val="it-IT"/>
-        </w:rPr>
-      </w:pPr>
-      <w:r>
-        <w:rPr>
-          <w:lang w:val="it-IT"/>
-        </w:rPr>
-        <w:t>Filtri</w:t>
-      </w:r>
-    </w:p>
-    <w:p>
-      <w:pPr>
-        <w:rPr>
-          <w:lang w:val="it-IT"/>
-        </w:rPr>
-      </w:pPr>
-      <w:r>
-        <w:rPr>
-          <w:lang w:val="it-IT"/>
-        </w:rPr>
-        <w:t>I filtri dell’applicazione web sono stati realizzati sfruttando l’</w:t>
+      <w:r>
+        <w:rPr>
+          <w:lang w:val="it-IT"/>
+        </w:rPr>
+        <w:t xml:space="preserve"> I dati del form sono stati raccolti in una variabile di tipo </w:t>
+      </w:r>
+      <w:r>
+        <w:rPr>
+          <w:i/>
+          <w:iCs/>
+          <w:lang w:val="it-IT"/>
+        </w:rPr>
+        <w:t>FormData</w:t>
+      </w:r>
+      <w:r>
+        <w:rPr>
+          <w:lang w:val="it-IT"/>
+        </w:rPr>
+        <w:t xml:space="preserve">, quindi inviati al server tramite una richiesta asincrona, avendo avuto cura di aggiunge lo </w:t>
+      </w:r>
+      <w:r>
+        <w:rPr>
+          <w:i/>
+          <w:iCs/>
+          <w:lang w:val="it-IT"/>
+        </w:rPr>
+        <w:t>header</w:t>
+      </w:r>
+      <w:r>
+        <w:rPr>
+          <w:lang w:val="it-IT"/>
+        </w:rPr>
+        <w:t xml:space="preserve"> </w:t>
+      </w:r>
+      <w:r>
+        <w:rPr>
+          <w:i/>
+          <w:iCs/>
+          <w:lang w:val="it-IT"/>
+        </w:rPr>
+        <w:t xml:space="preserve">“Content-Type: </w:t>
+      </w:r>
+      <w:r>
+        <w:rPr>
+          <w:i/>
+          <w:iCs/>
+          <w:lang w:val="it-IT"/>
+        </w:rPr>
+        <w:t>multipart/form-data</w:t>
+      </w:r>
+      <w:r>
+        <w:rPr>
+          <w:lang w:val="it-IT"/>
+        </w:rPr>
+        <w:t xml:space="preserve">”. Nel server è stato programmato un servizio di tipo REST che attende i dati del </w:t>
+      </w:r>
+      <w:r>
+        <w:rPr>
+          <w:i/>
+          <w:iCs/>
+          <w:lang w:val="it-IT"/>
+        </w:rPr>
+        <w:t>form</w:t>
+      </w:r>
+      <w:r>
+        <w:rPr>
+          <w:lang w:val="it-IT"/>
+        </w:rPr>
+        <w:t xml:space="preserve"> sfruttando l’</w:t>
+      </w:r>
+      <w:r>
+        <w:rPr>
+          <w:i/>
+          <w:iCs/>
+          <w:lang w:val="it-IT"/>
+        </w:rPr>
+        <w:t>annotation @FormDataParam</w:t>
+      </w:r>
+      <w:r>
+        <w:rPr>
+          <w:lang w:val="it-IT"/>
+        </w:rPr>
+        <w:t xml:space="preserve">. In particolare, per il file sono stati utilizzati i tipi </w:t>
+      </w:r>
+      <w:r>
+        <w:rPr>
+          <w:i/>
+          <w:iCs/>
+          <w:lang w:val="it-IT"/>
+        </w:rPr>
+        <w:t>InputStream</w:t>
+      </w:r>
+      <w:r>
+        <w:rPr>
+          <w:lang w:val="it-IT"/>
+        </w:rPr>
+        <w:t xml:space="preserve"> (per il contenuto, in seguito convertito in </w:t>
+      </w:r>
+      <w:r>
+        <w:rPr>
+          <w:i/>
+          <w:iCs/>
+          <w:lang w:val="it-IT"/>
+        </w:rPr>
+        <w:t>byte[]</w:t>
+      </w:r>
+      <w:r>
+        <w:rPr>
+          <w:lang w:val="it-IT"/>
+        </w:rPr>
+        <w:t xml:space="preserve"> e memorizzato come </w:t>
+      </w:r>
+      <w:r>
+        <w:rPr>
+          <w:i/>
+          <w:iCs/>
+          <w:lang w:val="it-IT"/>
+        </w:rPr>
+        <w:t xml:space="preserve">blob </w:t>
+      </w:r>
+      <w:r>
+        <w:rPr>
+          <w:lang w:val="it-IT"/>
+        </w:rPr>
+        <w:t xml:space="preserve">nel database) e </w:t>
+      </w:r>
+      <w:r>
+        <w:rPr>
+          <w:i/>
+          <w:iCs/>
+          <w:lang w:val="it-IT"/>
+        </w:rPr>
+        <w:t>FormDataContentDisposition</w:t>
+      </w:r>
+      <w:r>
+        <w:rPr>
+          <w:lang w:val="it-IT"/>
+        </w:rPr>
+        <w:t xml:space="preserve"> (per i dettagli del file). Fonte: </w:t>
+      </w:r>
+      <w:r>
+        <w:rPr>
+          <w:lang w:val="it-IT"/>
+        </w:rPr>
+        <w:t>https://stackoverflow.com/a/25889454</w:t>
+      </w:r>
+      <w:r>
+        <w:rPr>
+          <w:lang w:val="it-IT"/>
+        </w:rPr>
+        <w:t>. L’</w:t>
       </w:r>
       <w:r>
         <w:rPr>
@@ -5723,27 +6058,55 @@
           <w:iCs/>
           <w:lang w:val="it-IT"/>
         </w:rPr>
-        <w:t>@WebFilter</w:t>
-      </w:r>
-      <w:r>
-        <w:rPr>
-          <w:lang w:val="it-IT"/>
-        </w:rPr>
-        <w:t xml:space="preserve">. Il </w:t>
-      </w:r>
-      <w:r>
-        <w:rPr>
-          <w:i/>
-          <w:iCs/>
-          <w:lang w:val="it-IT"/>
-        </w:rPr>
-        <w:t>filter-mapping</w:t>
-      </w:r>
-      <w:r>
-        <w:rPr>
-          <w:lang w:val="it-IT"/>
-        </w:rPr>
-        <w:t xml:space="preserve"> dei filtri è stato indicato nel file </w:t>
+        <w:t>@FormDataParam</w:t>
+      </w:r>
+      <w:r>
+        <w:rPr>
+          <w:lang w:val="it-IT"/>
+        </w:rPr>
+        <w:t xml:space="preserve"> ha richiesto la </w:t>
+      </w:r>
+      <w:r>
+        <w:rPr>
+          <w:i/>
+          <w:iCs/>
+          <w:lang w:val="it-IT"/>
+        </w:rPr>
+        <w:t>dependency</w:t>
+      </w:r>
+      <w:r>
+        <w:rPr>
+          <w:lang w:val="it-IT"/>
+        </w:rPr>
+        <w:t xml:space="preserve"> </w:t>
+      </w:r>
+      <w:r>
+        <w:rPr>
+          <w:i/>
+          <w:iCs/>
+          <w:lang w:val="it-IT"/>
+        </w:rPr>
+        <w:t>org.glassfish.jersey.media:jersey-media-multipart</w:t>
+      </w:r>
+      <w:r>
+        <w:rPr>
+          <w:lang w:val="it-IT"/>
+        </w:rPr>
+        <w:t xml:space="preserve"> (aggiunta nel file </w:t>
+      </w:r>
+      <w:r>
+        <w:rPr>
+          <w:i/>
+          <w:iCs/>
+          <w:lang w:val="it-IT"/>
+        </w:rPr>
+        <w:t>pom.xml</w:t>
+      </w:r>
+      <w:r>
+        <w:rPr>
+          <w:lang w:val="it-IT"/>
+        </w:rPr>
+        <w:t xml:space="preserve"> del progetto) ed è stato modificato il file </w:t>
       </w:r>
       <w:r>
         <w:rPr>
@@ -5757,35 +6120,19 @@
         <w:rPr>
           <w:lang w:val="it-IT"/>
         </w:rPr>
-        <w:t xml:space="preserve">, così da poter definire il loro ordine di esecuzione, che risulta fondamentale, in quanto da essi dipendono i controlli di sicurezza (alterare l’ordine di esecuzione dei filtri può causare l’impossibilità agli utenti di accedere al sistema, in ogni caso, comunque, gli utenti non autenticati </w:t>
-      </w:r>
-      <w:r>
-        <w:rPr>
-          <w:i/>
-          <w:iCs/>
-          <w:lang w:val="it-IT"/>
-        </w:rPr>
-        <w:t>non</w:t>
-      </w:r>
-      <w:r>
-        <w:rPr>
-          <w:lang w:val="it-IT"/>
-        </w:rPr>
-        <w:t xml:space="preserve"> possono accedere a risorse protette, nemmeno modificando l’ordine dei filtri).</w:t>
-      </w:r>
-    </w:p>
-    <w:p>
-      <w:pPr>
-        <w:pStyle w:val="Titolo1"/>
-        <w:rPr>
-          <w:lang w:val="it-IT"/>
-        </w:rPr>
-      </w:pPr>
-      <w:r>
-        <w:rPr>
-          <w:lang w:val="it-IT"/>
-        </w:rPr>
-        <w:t>Gestione dei documenti</w:t>
+        <w:t xml:space="preserve"> (come descritto in </w:t>
+      </w:r>
+      <w:r>
+        <w:rPr>
+          <w:lang w:val="it-IT"/>
+        </w:rPr>
+        <w:t>https://stackoverflow.com/a/25312655</w:t>
+      </w:r>
+      <w:r>
+        <w:rPr>
+          <w:lang w:val="it-IT"/>
+        </w:rPr>
+        <w:t>).</w:t>
       </w:r>
     </w:p>
     <w:p>
@@ -5799,7 +6146,7 @@
         <w:rPr>
           <w:lang w:val="it-IT"/>
         </w:rPr>
-        <w:t>Caricamento</w:t>
+        <w:t>Scaricamento</w:t>
       </w:r>
       <w:r>
         <w:rPr>
@@ -5810,377 +6157,6 @@
     </w:p>
     <w:p>
       <w:pPr>
-        <w:pStyle w:val="Nessunaspaziatura"/>
-        <w:rPr>
-          <w:lang w:val="it-IT"/>
-        </w:rPr>
-      </w:pPr>
-      <w:r>
-        <w:rPr>
-          <w:lang w:val="it-IT"/>
-        </w:rPr>
-        <w:t xml:space="preserve">Il caricamento di un file viene gestito tramite il metodo </w:t>
-      </w:r>
-      <w:r>
-        <w:rPr>
-          <w:i/>
-          <w:iCs/>
-          <w:lang w:val="it-IT"/>
-        </w:rPr>
-        <w:t>POST</w:t>
-      </w:r>
-      <w:r>
-        <w:rPr>
-          <w:lang w:val="it-IT"/>
-        </w:rPr>
-        <w:t xml:space="preserve"> </w:t>
-      </w:r>
-      <w:r>
-        <w:rPr>
-          <w:rStyle w:val="Rimandonotaapidipagina"/>
-          <w:lang w:val="it-IT"/>
-        </w:rPr>
-        <w:footnoteReference w:id="8"/>
-      </w:r>
-      <w:r>
-        <w:rPr>
-          <w:lang w:val="it-IT"/>
-        </w:rPr>
-        <w:t xml:space="preserve">. Il file può essere caricato dall’attore tramite un campo </w:t>
-      </w:r>
-      <w:r>
-        <w:rPr>
-          <w:i/>
-          <w:iCs/>
-          <w:lang w:val="it-IT"/>
-        </w:rPr>
-        <w:t xml:space="preserve">input </w:t>
-      </w:r>
-      <w:r>
-        <w:rPr>
-          <w:lang w:val="it-IT"/>
-        </w:rPr>
-        <w:t xml:space="preserve">di tipo </w:t>
-      </w:r>
-      <w:r>
-        <w:rPr>
-          <w:i/>
-          <w:iCs/>
-          <w:lang w:val="it-IT"/>
-        </w:rPr>
-        <w:t>file</w:t>
-      </w:r>
-      <w:r>
-        <w:rPr>
-          <w:lang w:val="it-IT"/>
-        </w:rPr>
-        <w:t xml:space="preserve"> posto in un </w:t>
-      </w:r>
-      <w:r>
-        <w:rPr>
-          <w:i/>
-          <w:iCs/>
-          <w:lang w:val="it-IT"/>
-        </w:rPr>
-        <w:t>form</w:t>
-      </w:r>
-      <w:r>
-        <w:rPr>
-          <w:lang w:val="it-IT"/>
-        </w:rPr>
-        <w:t>.</w:t>
-      </w:r>
-      <w:r>
-        <w:rPr>
-          <w:lang w:val="it-IT"/>
-        </w:rPr>
-        <w:t xml:space="preserve"> I dati del form sono stati raccolti in una variabile di tipo </w:t>
-      </w:r>
-      <w:r>
-        <w:rPr>
-          <w:i/>
-          <w:iCs/>
-          <w:lang w:val="it-IT"/>
-        </w:rPr>
-        <w:t>FormData</w:t>
-      </w:r>
-      <w:r>
-        <w:rPr>
-          <w:lang w:val="it-IT"/>
-        </w:rPr>
-        <w:t xml:space="preserve">, quindi inviati al server tramite una richiesta asincrona, avendo avuto cura di aggiunge lo </w:t>
-      </w:r>
-      <w:r>
-        <w:rPr>
-          <w:i/>
-          <w:iCs/>
-          <w:lang w:val="it-IT"/>
-        </w:rPr>
-        <w:t>header</w:t>
-      </w:r>
-      <w:r>
-        <w:rPr>
-          <w:lang w:val="it-IT"/>
-        </w:rPr>
-        <w:t xml:space="preserve"> </w:t>
-      </w:r>
-      <w:r>
-        <w:rPr>
-          <w:i/>
-          <w:iCs/>
-          <w:lang w:val="it-IT"/>
-        </w:rPr>
-        <w:t xml:space="preserve">“Content-Type: </w:t>
-      </w:r>
-      <w:r>
-        <w:rPr>
-          <w:i/>
-          <w:iCs/>
-          <w:lang w:val="it-IT"/>
-        </w:rPr>
-        <w:t>multipart/form-data</w:t>
-      </w:r>
-      <w:r>
-        <w:rPr>
-          <w:lang w:val="it-IT"/>
-        </w:rPr>
-        <w:t xml:space="preserve">”. Nel server è stato programmato un servizio di tipo REST che attende i dati del </w:t>
-      </w:r>
-      <w:r>
-        <w:rPr>
-          <w:i/>
-          <w:iCs/>
-          <w:lang w:val="it-IT"/>
-        </w:rPr>
-        <w:t>form</w:t>
-      </w:r>
-      <w:r>
-        <w:rPr>
-          <w:lang w:val="it-IT"/>
-        </w:rPr>
-        <w:t xml:space="preserve"> sfruttando l’</w:t>
-      </w:r>
-      <w:r>
-        <w:rPr>
-          <w:i/>
-          <w:iCs/>
-          <w:lang w:val="it-IT"/>
-        </w:rPr>
-        <w:t>annotation @FormDataParam</w:t>
-      </w:r>
-      <w:r>
-        <w:rPr>
-          <w:lang w:val="it-IT"/>
-        </w:rPr>
-        <w:t xml:space="preserve">. In particolare, per il file sono stati utilizzati i tipi </w:t>
-      </w:r>
-      <w:r>
-        <w:rPr>
-          <w:i/>
-          <w:iCs/>
-          <w:lang w:val="it-IT"/>
-        </w:rPr>
-        <w:t>InputStream</w:t>
-      </w:r>
-      <w:r>
-        <w:rPr>
-          <w:lang w:val="it-IT"/>
-        </w:rPr>
-        <w:t xml:space="preserve"> (per il contenuto, in seguito convertito in </w:t>
-      </w:r>
-      <w:proofErr w:type="gramStart"/>
-      <w:r>
-        <w:rPr>
-          <w:i/>
-          <w:iCs/>
-          <w:lang w:val="it-IT"/>
-        </w:rPr>
-        <w:t>byte[</w:t>
-      </w:r>
-      <w:proofErr w:type="gramEnd"/>
-      <w:r>
-        <w:rPr>
-          <w:i/>
-          <w:iCs/>
-          <w:lang w:val="it-IT"/>
-        </w:rPr>
-        <w:t>]</w:t>
-      </w:r>
-      <w:r>
-        <w:rPr>
-          <w:lang w:val="it-IT"/>
-        </w:rPr>
-        <w:t xml:space="preserve"> e memorizzato come </w:t>
-      </w:r>
-      <w:r>
-        <w:rPr>
-          <w:i/>
-          <w:iCs/>
-          <w:lang w:val="it-IT"/>
-        </w:rPr>
-        <w:t xml:space="preserve">blob </w:t>
-      </w:r>
-      <w:r>
-        <w:rPr>
-          <w:lang w:val="it-IT"/>
-        </w:rPr>
-        <w:t xml:space="preserve">nel database) e </w:t>
-      </w:r>
-      <w:r>
-        <w:rPr>
-          <w:i/>
-          <w:iCs/>
-          <w:lang w:val="it-IT"/>
-        </w:rPr>
-        <w:t>FormDataContentDisposition</w:t>
-      </w:r>
-      <w:r>
-        <w:rPr>
-          <w:lang w:val="it-IT"/>
-        </w:rPr>
-        <w:t xml:space="preserve"> (per i dettagli del file). Fonte: </w:t>
-      </w:r>
-      <w:r>
-        <w:rPr>
-          <w:lang w:val="it-IT"/>
-        </w:rPr>
-        <w:t>https://stackoverflow.com/a/25889454</w:t>
-      </w:r>
-      <w:r>
-        <w:rPr>
-          <w:lang w:val="it-IT"/>
-        </w:rPr>
-        <w:t>. L’</w:t>
-      </w:r>
-      <w:r>
-        <w:rPr>
-          <w:i/>
-          <w:iCs/>
-          <w:lang w:val="it-IT"/>
-        </w:rPr>
-        <w:t>annotation</w:t>
-      </w:r>
-      <w:r>
-        <w:rPr>
-          <w:lang w:val="it-IT"/>
-        </w:rPr>
-        <w:t xml:space="preserve"> </w:t>
-      </w:r>
-      <w:r>
-        <w:rPr>
-          <w:i/>
-          <w:iCs/>
-          <w:lang w:val="it-IT"/>
-        </w:rPr>
-        <w:t>@FormDataParam</w:t>
-      </w:r>
-      <w:r>
-        <w:rPr>
-          <w:lang w:val="it-IT"/>
-        </w:rPr>
-        <w:t xml:space="preserve"> ha richiesto la </w:t>
-      </w:r>
-      <w:r>
-        <w:rPr>
-          <w:i/>
-          <w:iCs/>
-          <w:lang w:val="it-IT"/>
-        </w:rPr>
-        <w:t>dependency</w:t>
-      </w:r>
-      <w:r>
-        <w:rPr>
-          <w:lang w:val="it-IT"/>
-        </w:rPr>
-        <w:t xml:space="preserve"> </w:t>
-      </w:r>
-      <w:proofErr w:type="gramStart"/>
-      <w:r>
-        <w:rPr>
-          <w:i/>
-          <w:iCs/>
-          <w:lang w:val="it-IT"/>
-        </w:rPr>
-        <w:t>org.glassfish</w:t>
-      </w:r>
-      <w:proofErr w:type="gramEnd"/>
-      <w:r>
-        <w:rPr>
-          <w:i/>
-          <w:iCs/>
-          <w:lang w:val="it-IT"/>
-        </w:rPr>
-        <w:t>.jersey.media:jersey-media-multipart</w:t>
-      </w:r>
-      <w:r>
-        <w:rPr>
-          <w:lang w:val="it-IT"/>
-        </w:rPr>
-        <w:t xml:space="preserve"> (aggiunta nel file </w:t>
-      </w:r>
-      <w:r>
-        <w:rPr>
-          <w:i/>
-          <w:iCs/>
-          <w:lang w:val="it-IT"/>
-        </w:rPr>
-        <w:t>pom.xml</w:t>
-      </w:r>
-      <w:r>
-        <w:rPr>
-          <w:lang w:val="it-IT"/>
-        </w:rPr>
-        <w:t xml:space="preserve"> del progetto) ed è stato modificato il file </w:t>
-      </w:r>
-      <w:r>
-        <w:rPr>
-          <w:i/>
-          <w:iCs/>
-          <w:lang w:val="it-IT"/>
-        </w:rPr>
-        <w:t>web.xml</w:t>
-      </w:r>
-      <w:r>
-        <w:rPr>
-          <w:lang w:val="it-IT"/>
-        </w:rPr>
-        <w:t xml:space="preserve"> (come descritto in </w:t>
-      </w:r>
-      <w:r>
-        <w:rPr>
-          <w:lang w:val="it-IT"/>
-        </w:rPr>
-        <w:t>https://stackoverflow.com/a/25312655</w:t>
-      </w:r>
-      <w:r>
-        <w:rPr>
-          <w:lang w:val="it-IT"/>
-        </w:rPr>
-        <w:t>).</w:t>
-      </w:r>
-    </w:p>
-    <w:p>
-      <w:pPr>
-        <w:pStyle w:val="Titolo2"/>
-        <w:rPr>
-          <w:lang w:val="it-IT"/>
-        </w:rPr>
-      </w:pPr>
-      <w:r>
-        <w:rPr>
-          <w:lang w:val="it-IT"/>
-        </w:rPr>
-        <w:t>Scaricamento</w:t>
-      </w:r>
-      <w:r>
-        <w:rPr>
-          <w:lang w:val="it-IT"/>
-        </w:rPr>
-        <w:t xml:space="preserve"> di un documento</w:t>
-      </w:r>
-    </w:p>
-    <w:p>
-      <w:pPr>
         <w:rPr>
           <w:lang w:val="it-IT"/>
         </w:rPr>
@@ -6231,14 +6207,7 @@
         <w:rPr>
           <w:lang w:val="it-IT"/>
         </w:rPr>
-        <w:t xml:space="preserve">. Il client si occupa sia della richiesta (asincrona) del documento sia del download (si è preso esempio </w:t>
-      </w:r>
-      <w:proofErr w:type="gramStart"/>
-      <w:r>
-        <w:rPr>
-          <w:lang w:val="it-IT"/>
-        </w:rPr>
-        <w:t>da</w:t>
+        <w:t>. Il client si occupa sia della richiesta (asincrona) del documento sia del download (si è preso esempio da</w:t>
       </w:r>
       <w:r>
         <w:rPr>
@@ -6250,14 +6219,7 @@
         <w:rPr>
           <w:lang w:val="it-IT"/>
         </w:rPr>
-        <w:t xml:space="preserve"> )</w:t>
-      </w:r>
-      <w:proofErr w:type="gramEnd"/>
-      <w:r>
-        <w:rPr>
-          <w:lang w:val="it-IT"/>
-        </w:rPr>
-        <w:t>.</w:t>
+        <w:t xml:space="preserve"> ).</w:t>
       </w:r>
     </w:p>
     <w:p>
@@ -6575,21 +6537,7 @@
         <w:rPr>
           <w:lang w:val="it-IT"/>
         </w:rPr>
-        <w:t xml:space="preserve"> Il numero di </w:t>
-      </w:r>
-      <w:proofErr w:type="gramStart"/>
-      <w:r>
-        <w:rPr>
-          <w:lang w:val="it-IT"/>
-        </w:rPr>
-        <w:t>email</w:t>
-      </w:r>
-      <w:proofErr w:type="gramEnd"/>
-      <w:r>
-        <w:rPr>
-          <w:lang w:val="it-IT"/>
-        </w:rPr>
-        <w:t xml:space="preserve"> inviate viene conteggiato da Google ai fini della fatturazione come descritto in </w:t>
+        <w:t xml:space="preserve"> Il numero di email inviate viene conteggiato da Google ai fini della fatturazione come descritto in </w:t>
       </w:r>
       <w:hyperlink r:id="rId19" w:anchor="Mail" w:history="1">
         <w:r>
@@ -6694,18 +6642,8 @@
           <w:iCs/>
           <w:lang w:val="it-IT"/>
         </w:rPr>
-        <w:t xml:space="preserve">package </w:t>
-      </w:r>
-      <w:proofErr w:type="gramStart"/>
-      <w:r>
-        <w:rPr>
-          <w:i/>
-          <w:iCs/>
-          <w:lang w:val="it-IT"/>
-        </w:rPr>
-        <w:t>*.utils</w:t>
-      </w:r>
-      <w:proofErr w:type="gramEnd"/>
+        <w:t>package *.utils</w:t>
+      </w:r>
       <w:r>
         <w:rPr>
           <w:lang w:val="it-IT"/>
@@ -7073,21 +7011,7 @@
         <w:rPr>
           <w:lang w:val="it-IT"/>
         </w:rPr>
-        <w:t xml:space="preserve">): in questo modo è possibile gestire le immagini come stringhe. Ciò è possibile assumendo che un’immagine “logo” </w:t>
-      </w:r>
-      <w:proofErr w:type="gramStart"/>
-      <w:r>
-        <w:rPr>
-          <w:lang w:val="it-IT"/>
-        </w:rPr>
-        <w:t>abbia  una</w:t>
-      </w:r>
-      <w:proofErr w:type="gramEnd"/>
-      <w:r>
-        <w:rPr>
-          <w:lang w:val="it-IT"/>
-        </w:rPr>
-        <w:t xml:space="preserve"> dimensione molto contenuta.</w:t>
+        <w:t>): in questo modo è possibile gestire le immagini come stringhe. Ciò è possibile assumendo che un’immagine “logo” abbia  una dimensione molto contenuta.</w:t>
       </w:r>
       <w:r>
         <w:rPr>
@@ -7434,15 +7358,7 @@
           <w:i/>
           <w:iCs/>
         </w:rPr>
-        <w:t xml:space="preserve">t </w:t>
-      </w:r>
-      <w:proofErr w:type="gramStart"/>
-      <w:r>
-        <w:rPr>
-          <w:i/>
-          <w:iCs/>
-        </w:rPr>
-        <w:t xml:space="preserve">all’url  </w:t>
+        <w:t xml:space="preserve">t all’url  </w:t>
       </w:r>
       <w:r>
         <w:rPr>
@@ -7450,16 +7366,7 @@
           <w:sz w:val="18"/>
           <w:szCs w:val="18"/>
         </w:rPr>
-        <w:t>/</w:t>
-      </w:r>
-      <w:proofErr w:type="gramEnd"/>
-      <w:r>
-        <w:rPr>
-          <w:rFonts w:ascii="Courier New" w:hAnsi="Courier New" w:cs="Courier New"/>
-          <w:sz w:val="18"/>
-          <w:szCs w:val="18"/>
-        </w:rPr>
-        <w:t>getElencoDocumenti</w:t>
+        <w:t>/getElencoDocumenti</w:t>
       </w:r>
     </w:p>
     <w:p>
@@ -7618,7 +7525,6 @@
         </w:rPr>
         <w:t xml:space="preserve">  abc5</w:t>
       </w:r>
-      <w:proofErr w:type="gramStart"/>
       <w:r>
         <w:rPr>
           <w:rFonts w:ascii="Courier New" w:hAnsi="Courier New" w:cs="Courier New"/>
@@ -7629,7 +7535,6 @@
         </w:rPr>
         <w:t>B :</w:t>
       </w:r>
-      <w:proofErr w:type="gramEnd"/>
     </w:p>
     <w:p>
       <w:pPr>
@@ -7738,7 +7643,6 @@
         </w:rPr>
         <w:t xml:space="preserve">      </w:t>
       </w:r>
-      <w:proofErr w:type="gramStart"/>
       <w:r>
         <w:rPr>
           <w:rFonts w:ascii="Courier New" w:hAnsi="Courier New" w:cs="Courier New"/>
@@ -7747,18 +7651,7 @@
           <w:szCs w:val="14"/>
           <w:lang w:val="it-IT"/>
         </w:rPr>
-        <w:t>nomeDocumento :</w:t>
-      </w:r>
-      <w:proofErr w:type="gramEnd"/>
-      <w:r>
-        <w:rPr>
-          <w:rFonts w:ascii="Courier New" w:hAnsi="Courier New" w:cs="Courier New"/>
-          <w:color w:val="545454"/>
-          <w:sz w:val="14"/>
-          <w:szCs w:val="14"/>
-          <w:lang w:val="it-IT"/>
-        </w:rPr>
-        <w:t xml:space="preserve"> "fattura idraulico",</w:t>
+        <w:t>nomeDocumento : "fattura idraulico",</w:t>
       </w:r>
     </w:p>
     <w:p>
@@ -7809,7 +7702,6 @@
         </w:rPr>
         <w:t xml:space="preserve">      </w:t>
       </w:r>
-      <w:proofErr w:type="gramStart"/>
       <w:r>
         <w:rPr>
           <w:rFonts w:ascii="Courier New" w:hAnsi="Courier New" w:cs="Courier New"/>
@@ -7838,18 +7730,7 @@
           <w:szCs w:val="14"/>
           <w:lang w:val="it-IT"/>
         </w:rPr>
-        <w:t>:</w:t>
-      </w:r>
-      <w:proofErr w:type="gramEnd"/>
-      <w:r>
-        <w:rPr>
-          <w:rFonts w:ascii="Courier New" w:hAnsi="Courier New" w:cs="Courier New"/>
-          <w:color w:val="545454"/>
-          <w:sz w:val="14"/>
-          <w:szCs w:val="14"/>
-          <w:lang w:val="it-IT"/>
-        </w:rPr>
-        <w:t xml:space="preserve"> "</w:t>
+        <w:t>: "</w:t>
       </w:r>
       <w:r>
         <w:rPr>
@@ -7928,29 +7809,7 @@
           <w:szCs w:val="14"/>
           <w:lang w:val="it-IT"/>
         </w:rPr>
-        <w:t xml:space="preserve">      </w:t>
-      </w:r>
-      <w:proofErr w:type="gramStart"/>
-      <w:r>
-        <w:rPr>
-          <w:rFonts w:ascii="Courier New" w:hAnsi="Courier New" w:cs="Courier New"/>
-          <w:color w:val="545454"/>
-          <w:sz w:val="14"/>
-          <w:szCs w:val="14"/>
-          <w:lang w:val="it-IT"/>
-        </w:rPr>
-        <w:t>destinatario :</w:t>
-      </w:r>
-      <w:proofErr w:type="gramEnd"/>
-      <w:r>
-        <w:rPr>
-          <w:rFonts w:ascii="Courier New" w:hAnsi="Courier New" w:cs="Courier New"/>
-          <w:color w:val="545454"/>
-          <w:sz w:val="14"/>
-          <w:szCs w:val="14"/>
-          <w:lang w:val="it-IT"/>
-        </w:rPr>
-        <w:t xml:space="preserve"> </w:t>
+        <w:t xml:space="preserve">      destinatario : </w:t>
       </w:r>
       <w:r>
         <w:rPr>
@@ -8088,9 +7947,8 @@
           <w:szCs w:val="14"/>
           <w:lang w:val="it-IT"/>
         </w:rPr>
-        <w:t xml:space="preserve">   1234</w:t>
-      </w:r>
-      <w:proofErr w:type="gramStart"/>
+        <w:t xml:space="preserve">   1234s</w:t>
+      </w:r>
       <w:r>
         <w:rPr>
           <w:rFonts w:ascii="Courier New" w:hAnsi="Courier New" w:cs="Courier New"/>
@@ -8099,19 +7957,8 @@
           <w:szCs w:val="14"/>
           <w:lang w:val="it-IT"/>
         </w:rPr>
-        <w:t>s</w:t>
-      </w:r>
-      <w:r>
-        <w:rPr>
-          <w:rFonts w:ascii="Courier New" w:hAnsi="Courier New" w:cs="Courier New"/>
-          <w:color w:val="545454"/>
-          <w:sz w:val="14"/>
-          <w:szCs w:val="14"/>
-          <w:lang w:val="it-IT"/>
-        </w:rPr>
         <w:t xml:space="preserve"> :</w:t>
       </w:r>
-      <w:proofErr w:type="gramEnd"/>
     </w:p>
     <w:p>
       <w:pPr>
@@ -8220,7 +8067,6 @@
         </w:rPr>
         <w:t xml:space="preserve">      </w:t>
       </w:r>
-      <w:proofErr w:type="gramStart"/>
       <w:r>
         <w:rPr>
           <w:rFonts w:ascii="Courier New" w:hAnsi="Courier New" w:cs="Courier New"/>
@@ -8229,18 +8075,7 @@
           <w:szCs w:val="14"/>
           <w:lang w:val="it-IT"/>
         </w:rPr>
-        <w:t>nomeDocumento :</w:t>
-      </w:r>
-      <w:proofErr w:type="gramEnd"/>
-      <w:r>
-        <w:rPr>
-          <w:rFonts w:ascii="Courier New" w:hAnsi="Courier New" w:cs="Courier New"/>
-          <w:color w:val="545454"/>
-          <w:sz w:val="14"/>
-          <w:szCs w:val="14"/>
-          <w:lang w:val="it-IT"/>
-        </w:rPr>
-        <w:t xml:space="preserve"> "preventivo </w:t>
+        <w:t xml:space="preserve">nomeDocumento : "preventivo </w:t>
       </w:r>
       <w:r>
         <w:rPr>
@@ -8311,7 +8146,6 @@
         </w:rPr>
         <w:t xml:space="preserve">      </w:t>
       </w:r>
-      <w:proofErr w:type="gramStart"/>
       <w:r>
         <w:rPr>
           <w:rFonts w:ascii="Courier New" w:hAnsi="Courier New" w:cs="Courier New"/>
@@ -8340,18 +8174,7 @@
           <w:szCs w:val="14"/>
           <w:lang w:val="it-IT"/>
         </w:rPr>
-        <w:t>:</w:t>
-      </w:r>
-      <w:proofErr w:type="gramEnd"/>
-      <w:r>
-        <w:rPr>
-          <w:rFonts w:ascii="Courier New" w:hAnsi="Courier New" w:cs="Courier New"/>
-          <w:color w:val="545454"/>
-          <w:sz w:val="14"/>
-          <w:szCs w:val="14"/>
-          <w:lang w:val="it-IT"/>
-        </w:rPr>
-        <w:t xml:space="preserve"> "</w:t>
+        <w:t>: "</w:t>
       </w:r>
       <w:r>
         <w:rPr>
@@ -8470,29 +8293,7 @@
           <w:szCs w:val="14"/>
           <w:lang w:val="it-IT"/>
         </w:rPr>
-        <w:t xml:space="preserve">      </w:t>
-      </w:r>
-      <w:proofErr w:type="gramStart"/>
-      <w:r>
-        <w:rPr>
-          <w:rFonts w:ascii="Courier New" w:hAnsi="Courier New" w:cs="Courier New"/>
-          <w:color w:val="545454"/>
-          <w:sz w:val="14"/>
-          <w:szCs w:val="14"/>
-          <w:lang w:val="it-IT"/>
-        </w:rPr>
-        <w:t>destinatario :</w:t>
-      </w:r>
-      <w:proofErr w:type="gramEnd"/>
-      <w:r>
-        <w:rPr>
-          <w:rFonts w:ascii="Courier New" w:hAnsi="Courier New" w:cs="Courier New"/>
-          <w:color w:val="545454"/>
-          <w:sz w:val="14"/>
-          <w:szCs w:val="14"/>
-          <w:lang w:val="it-IT"/>
-        </w:rPr>
-        <w:t xml:space="preserve"> </w:t>
+        <w:t xml:space="preserve">      destinatario : </w:t>
       </w:r>
       <w:r>
         <w:rPr>
@@ -9459,7 +9260,6 @@
         </w:rPr>
         <w:t xml:space="preserve">   </w:t>
       </w:r>
-      <w:proofErr w:type="gramStart"/>
       <w:r>
         <w:rPr>
           <w:rFonts w:ascii="Courier New" w:hAnsi="Courier New" w:cs="Courier New"/>
@@ -9476,17 +9276,7 @@
           <w:sz w:val="20"/>
           <w:szCs w:val="20"/>
         </w:rPr>
-        <w:t>org.glassfish.jersey</w:t>
-      </w:r>
-      <w:proofErr w:type="gramEnd"/>
-      <w:r>
-        <w:rPr>
-          <w:rFonts w:ascii="Courier New" w:hAnsi="Courier New" w:cs="Courier New"/>
-          <w:color w:val="545454"/>
-          <w:sz w:val="20"/>
-          <w:szCs w:val="20"/>
-        </w:rPr>
-        <w:t>.core</w:t>
+        <w:t>org.glassfish.jersey.core</w:t>
       </w:r>
       <w:r>
         <w:rPr>
@@ -9898,14 +9688,14 @@
           <w:lang w:val="it-IT"/>
         </w:rPr>
       </w:pPr>
-      <w:bookmarkStart w:id="7" w:name="_Ref65522748"/>
+      <w:bookmarkStart w:id="8" w:name="_Ref65522748"/>
       <w:r>
         <w:rPr>
           <w:lang w:val="it-IT"/>
         </w:rPr>
         <w:t>Elenco attori</w:t>
       </w:r>
-      <w:bookmarkEnd w:id="7"/>
+      <w:bookmarkEnd w:id="8"/>
     </w:p>
     <w:p>
       <w:pPr>
@@ -9971,14 +9761,14 @@
           <w:lang w:val="it-IT"/>
         </w:rPr>
       </w:pPr>
-      <w:bookmarkStart w:id="8" w:name="_Ref65522760"/>
+      <w:bookmarkStart w:id="9" w:name="_Ref65522760"/>
       <w:r>
         <w:rPr>
           <w:lang w:val="it-IT"/>
         </w:rPr>
         <w:t>Tabella documenti</w:t>
       </w:r>
-      <w:bookmarkEnd w:id="8"/>
+      <w:bookmarkEnd w:id="9"/>
     </w:p>
     <w:p>
       <w:pPr>
@@ -10078,21 +9868,7 @@
         <w:rPr>
           <w:lang w:val="it-IT"/>
         </w:rPr>
-        <w:t xml:space="preserve"> Se nell’istante dell’aggiornamento il numero di documenti noti al client coincide con il numero di documenti noti al server, allora il server risponde con NOT_MODIFIED. Potrebbe succedere che tra due istanti successivi un documento modifichi la sua anteprima (tale modifica non verrà mostrata all’utente a meno che non ricarichi la pagina) o che un documento venga eliminato ed un altro aggiunto: in questo caso il server penserà che </w:t>
-      </w:r>
-      <w:proofErr w:type="gramStart"/>
-      <w:r>
-        <w:rPr>
-          <w:lang w:val="it-IT"/>
-        </w:rPr>
-        <w:t>non ci sono</w:t>
-      </w:r>
-      <w:proofErr w:type="gramEnd"/>
-      <w:r>
-        <w:rPr>
-          <w:lang w:val="it-IT"/>
-        </w:rPr>
-        <w:t xml:space="preserve"> modifiche e la modifica non si propagherà sul client (aggiornando il componente, la modifica apparirà).</w:t>
+        <w:t xml:space="preserve"> Se nell’istante dell’aggiornamento il numero di documenti noti al client coincide con il numero di documenti noti al server, allora il server risponde con NOT_MODIFIED. Potrebbe succedere che tra due istanti successivi un documento modifichi la sua anteprima (tale modifica non verrà mostrata all’utente a meno che non ricarichi la pagina) o che un documento venga eliminato ed un altro aggiunto: in questo caso il server penserà che non ci sono modifiche e la modifica non si propagherà sul client (aggiornando il componente, la modifica apparirà).</w:t>
       </w:r>
     </w:p>
     <w:p>
@@ -10308,14 +10084,14 @@
           <w:lang w:val="it-IT"/>
         </w:rPr>
       </w:pPr>
-      <w:bookmarkStart w:id="9" w:name="_Ref68002866"/>
+      <w:bookmarkStart w:id="10" w:name="_Ref68002866"/>
       <w:r>
         <w:rPr>
           <w:lang w:val="it-IT"/>
         </w:rPr>
         <w:t>Eliminazione di un attore</w:t>
       </w:r>
-      <w:bookmarkEnd w:id="9"/>
+      <w:bookmarkEnd w:id="10"/>
     </w:p>
     <w:p>
       <w:pPr>
@@ -10727,21 +10503,7 @@
         <w:rPr>
           <w:lang w:val="it-IT"/>
         </w:rPr>
-        <w:t xml:space="preserve">(anche </w:t>
-      </w:r>
-      <w:proofErr w:type="gramStart"/>
-      <w:r>
-        <w:rPr>
-          <w:lang w:val="it-IT"/>
-        </w:rPr>
-        <w:t>se</w:t>
-      </w:r>
-      <w:proofErr w:type="gramEnd"/>
-      <w:r>
-        <w:rPr>
-          <w:lang w:val="it-IT"/>
-        </w:rPr>
-        <w:t xml:space="preserve"> stesso)</w:t>
+        <w:t>(anche se stesso)</w:t>
       </w:r>
       <w:r>
         <w:rPr>
@@ -10943,22 +10705,11 @@
           <w:szCs w:val="20"/>
           <w:lang w:val="it-IT"/>
         </w:rPr>
-        <w:t>src</w:t>
-      </w:r>
-      <w:proofErr w:type="gramStart"/>
+        <w:t>src=”</w:t>
+      </w:r>
       <w:r>
         <w:rPr>
           <w:rFonts w:ascii="JetBrains Mono" w:eastAsia="Times New Roman" w:hAnsi="JetBrains Mono" w:cs="Courier New"/>
-          <w:color w:val="FFFFFF" w:themeColor="background1"/>
-          <w:sz w:val="20"/>
-          <w:szCs w:val="20"/>
-          <w:lang w:val="it-IT"/>
-        </w:rPr>
-        <w:t>=”</w:t>
-      </w:r>
-      <w:r>
-        <w:rPr>
-          <w:rFonts w:ascii="JetBrains Mono" w:eastAsia="Times New Roman" w:hAnsi="JetBrains Mono" w:cs="Courier New"/>
           <w:i/>
           <w:iCs/>
           <w:color w:val="00B0F0"/>
@@ -10968,7 +10719,6 @@
         </w:rPr>
         <w:t>uriImaggineLogo</w:t>
       </w:r>
-      <w:proofErr w:type="gramEnd"/>
       <w:r>
         <w:rPr>
           <w:rFonts w:ascii="JetBrains Mono" w:eastAsia="Times New Roman" w:hAnsi="JetBrains Mono" w:cs="Courier New"/>
@@ -11256,21 +11006,7 @@
         <w:rPr>
           <w:lang w:val="it-IT"/>
         </w:rPr>
-        <w:t xml:space="preserve"> risulta particolarmente complesso, ma ciò è stato fatto per permettere </w:t>
-      </w:r>
-      <w:proofErr w:type="gramStart"/>
-      <w:r>
-        <w:rPr>
-          <w:lang w:val="it-IT"/>
-        </w:rPr>
-        <w:t>agli utente</w:t>
-      </w:r>
-      <w:proofErr w:type="gramEnd"/>
-      <w:r>
-        <w:rPr>
-          <w:lang w:val="it-IT"/>
-        </w:rPr>
-        <w:t xml:space="preserve"> l’accesso diretto ad un particolare contenuto dell’applicazione (ad esempio alla scheda relativa ad un attore)</w:t>
+        <w:t xml:space="preserve"> risulta particolarmente complesso, ma ciò è stato fatto per permettere agli utente l’accesso diretto ad un particolare contenuto dell’applicazione (ad esempio alla scheda relativa ad un attore)</w:t>
       </w:r>
       <w:r>
         <w:rPr>
@@ -11293,14 +11029,14 @@
           <w:lang w:val="it-IT"/>
         </w:rPr>
       </w:pPr>
-      <w:bookmarkStart w:id="10" w:name="_Ref67836243"/>
+      <w:bookmarkStart w:id="11" w:name="_Ref67836243"/>
       <w:r>
         <w:rPr>
           <w:lang w:val="it-IT"/>
         </w:rPr>
         <w:t>Autenticazione</w:t>
       </w:r>
-      <w:bookmarkEnd w:id="10"/>
+      <w:bookmarkEnd w:id="11"/>
     </w:p>
     <w:p>
       <w:pPr>
@@ -11527,7 +11263,7 @@
           <w:noProof/>
           <w:lang w:val="it-IT"/>
         </w:rPr>
-        <w:t>9</w:t>
+        <w:t>8</w:t>
       </w:r>
       <w:r>
         <w:rPr>
@@ -11549,14 +11285,14 @@
           <w:lang w:val="it-IT"/>
         </w:rPr>
       </w:pPr>
-      <w:bookmarkStart w:id="11" w:name="_Ref67836174"/>
+      <w:bookmarkStart w:id="12" w:name="_Ref67836174"/>
       <w:r>
         <w:rPr>
           <w:lang w:val="it-IT"/>
         </w:rPr>
         <w:t>Password dimenticata</w:t>
       </w:r>
-      <w:bookmarkEnd w:id="11"/>
+      <w:bookmarkEnd w:id="12"/>
     </w:p>
     <w:p>
       <w:pPr>
@@ -11652,14 +11388,14 @@
           <w:lang w:val="it-IT"/>
         </w:rPr>
       </w:pPr>
-      <w:bookmarkStart w:id="12" w:name="_Ref68803310"/>
+      <w:bookmarkStart w:id="13" w:name="_Ref68803310"/>
       <w:r>
         <w:rPr>
           <w:lang w:val="it-IT"/>
         </w:rPr>
         <w:t>Firebase</w:t>
       </w:r>
-      <w:bookmarkEnd w:id="12"/>
+      <w:bookmarkEnd w:id="13"/>
     </w:p>
     <w:p>
       <w:pPr>
@@ -11983,21 +11719,7 @@
         <w:rPr>
           <w:lang w:val="it-IT"/>
         </w:rPr>
-        <w:t xml:space="preserve"> nel quale si afferma che </w:t>
-      </w:r>
-      <w:proofErr w:type="gramStart"/>
-      <w:r>
-        <w:rPr>
-          <w:lang w:val="it-IT"/>
-        </w:rPr>
-        <w:t>l’email</w:t>
-      </w:r>
-      <w:proofErr w:type="gramEnd"/>
-      <w:r>
-        <w:rPr>
-          <w:lang w:val="it-IT"/>
-        </w:rPr>
-        <w:t xml:space="preserve"> è effettivamente associata all’utente che si è appena autenticato sul client)</w:t>
+        <w:t xml:space="preserve"> nel quale si afferma che l’email è effettivamente associata all’utente che si è appena autenticato sul client)</w:t>
       </w:r>
     </w:p>
     <w:p>
@@ -12198,96 +11920,96 @@
           <w:noProof/>
           <w:lang w:val="it-IT"/>
         </w:rPr>
+        <w:t>3</w:t>
+      </w:r>
+      <w:r>
+        <w:rPr>
+          <w:lang w:val="it-IT"/>
+        </w:rPr>
+        <w:fldChar w:fldCharType="end"/>
+      </w:r>
+      <w:r>
+        <w:rPr>
+          <w:lang w:val="it-IT"/>
+        </w:rPr>
+        <w:t xml:space="preserve"> e “</w:t>
+      </w:r>
+      <w:r>
+        <w:rPr>
+          <w:lang w:val="it-IT"/>
+        </w:rPr>
+        <w:fldChar w:fldCharType="begin"/>
+      </w:r>
+      <w:r>
+        <w:rPr>
+          <w:lang w:val="it-IT"/>
+        </w:rPr>
+        <w:instrText xml:space="preserve"> REF _Ref68108778 \h </w:instrText>
+      </w:r>
+      <w:r>
+        <w:rPr>
+          <w:lang w:val="it-IT"/>
+        </w:rPr>
+        <w:instrText xml:space="preserve"> \* MERGEFORMAT </w:instrText>
+      </w:r>
+      <w:r>
+        <w:rPr>
+          <w:lang w:val="it-IT"/>
+        </w:rPr>
+      </w:r>
+      <w:r>
+        <w:rPr>
+          <w:lang w:val="it-IT"/>
+        </w:rPr>
+        <w:fldChar w:fldCharType="separate"/>
+      </w:r>
+      <w:r>
+        <w:rPr>
+          <w:lang w:val="it-IT"/>
+        </w:rPr>
+        <w:t>Cookie e token utilizzati</w:t>
+      </w:r>
+      <w:r>
+        <w:rPr>
+          <w:lang w:val="it-IT"/>
+        </w:rPr>
+        <w:fldChar w:fldCharType="end"/>
+      </w:r>
+      <w:r>
+        <w:rPr>
+          <w:lang w:val="it-IT"/>
+        </w:rPr>
+        <w:t xml:space="preserve">” a pagina </w:t>
+      </w:r>
+      <w:r>
+        <w:rPr>
+          <w:lang w:val="it-IT"/>
+        </w:rPr>
+        <w:fldChar w:fldCharType="begin"/>
+      </w:r>
+      <w:r>
+        <w:rPr>
+          <w:lang w:val="it-IT"/>
+        </w:rPr>
+        <w:instrText xml:space="preserve"> PAGEREF _Ref68108778 \h </w:instrText>
+      </w:r>
+      <w:r>
+        <w:rPr>
+          <w:lang w:val="it-IT"/>
+        </w:rPr>
+      </w:r>
+      <w:r>
+        <w:rPr>
+          <w:lang w:val="it-IT"/>
+        </w:rPr>
+        <w:fldChar w:fldCharType="separate"/>
+      </w:r>
+      <w:r>
+        <w:rPr>
+          <w:noProof/>
+          <w:lang w:val="it-IT"/>
+        </w:rPr>
         <w:t>5</w:t>
-      </w:r>
-      <w:r>
-        <w:rPr>
-          <w:lang w:val="it-IT"/>
-        </w:rPr>
-        <w:fldChar w:fldCharType="end"/>
-      </w:r>
-      <w:r>
-        <w:rPr>
-          <w:lang w:val="it-IT"/>
-        </w:rPr>
-        <w:t xml:space="preserve"> e “</w:t>
-      </w:r>
-      <w:r>
-        <w:rPr>
-          <w:lang w:val="it-IT"/>
-        </w:rPr>
-        <w:fldChar w:fldCharType="begin"/>
-      </w:r>
-      <w:r>
-        <w:rPr>
-          <w:lang w:val="it-IT"/>
-        </w:rPr>
-        <w:instrText xml:space="preserve"> REF _Ref68108778 \h </w:instrText>
-      </w:r>
-      <w:r>
-        <w:rPr>
-          <w:lang w:val="it-IT"/>
-        </w:rPr>
-        <w:instrText xml:space="preserve"> \* MERGEFORMAT </w:instrText>
-      </w:r>
-      <w:r>
-        <w:rPr>
-          <w:lang w:val="it-IT"/>
-        </w:rPr>
-      </w:r>
-      <w:r>
-        <w:rPr>
-          <w:lang w:val="it-IT"/>
-        </w:rPr>
-        <w:fldChar w:fldCharType="separate"/>
-      </w:r>
-      <w:r>
-        <w:rPr>
-          <w:lang w:val="it-IT"/>
-        </w:rPr>
-        <w:t>Cookie e token utilizzati</w:t>
-      </w:r>
-      <w:r>
-        <w:rPr>
-          <w:lang w:val="it-IT"/>
-        </w:rPr>
-        <w:fldChar w:fldCharType="end"/>
-      </w:r>
-      <w:r>
-        <w:rPr>
-          <w:lang w:val="it-IT"/>
-        </w:rPr>
-        <w:t xml:space="preserve">” a pagina </w:t>
-      </w:r>
-      <w:r>
-        <w:rPr>
-          <w:lang w:val="it-IT"/>
-        </w:rPr>
-        <w:fldChar w:fldCharType="begin"/>
-      </w:r>
-      <w:r>
-        <w:rPr>
-          <w:lang w:val="it-IT"/>
-        </w:rPr>
-        <w:instrText xml:space="preserve"> PAGEREF _Ref68108778 \h </w:instrText>
-      </w:r>
-      <w:r>
-        <w:rPr>
-          <w:lang w:val="it-IT"/>
-        </w:rPr>
-      </w:r>
-      <w:r>
-        <w:rPr>
-          <w:lang w:val="it-IT"/>
-        </w:rPr>
-        <w:fldChar w:fldCharType="separate"/>
-      </w:r>
-      <w:r>
-        <w:rPr>
-          <w:noProof/>
-          <w:lang w:val="it-IT"/>
-        </w:rPr>
-        <w:t>7</w:t>
       </w:r>
       <w:r>
         <w:rPr>
@@ -12523,7 +12245,7 @@
           <w:noProof/>
           <w:lang w:val="it-IT"/>
         </w:rPr>
-        <w:t>10</w:t>
+        <w:t>8</w:t>
       </w:r>
       <w:r>
         <w:rPr>
@@ -12827,7 +12549,7 @@
           <w:noProof/>
           <w:lang w:val="it-IT"/>
         </w:rPr>
-        <w:t>17</w:t>
+        <w:t>16</w:t>
       </w:r>
       <w:r>
         <w:rPr>
@@ -12888,21 +12610,7 @@
         <w:rPr>
           <w:lang w:val="it-IT"/>
         </w:rPr>
-        <w:t xml:space="preserve">, potevano esistere più account con la stessa </w:t>
-      </w:r>
-      <w:proofErr w:type="gramStart"/>
-      <w:r>
-        <w:rPr>
-          <w:lang w:val="it-IT"/>
-        </w:rPr>
-        <w:t>email</w:t>
-      </w:r>
-      <w:proofErr w:type="gramEnd"/>
-      <w:r>
-        <w:rPr>
-          <w:lang w:val="it-IT"/>
-        </w:rPr>
-        <w:t xml:space="preserve"> perché l’autenticazione era basata sullo </w:t>
+        <w:t xml:space="preserve">, potevano esistere più account con la stessa email perché l’autenticazione era basata sullo </w:t>
       </w:r>
       <w:r>
         <w:rPr>
@@ -13343,17 +13051,7 @@
           <w:sz w:val="20"/>
           <w:szCs w:val="20"/>
         </w:rPr>
-        <w:t xml:space="preserve">   </w:t>
-      </w:r>
-      <w:proofErr w:type="gramStart"/>
-      <w:r>
-        <w:rPr>
-          <w:rFonts w:ascii="Courier New" w:eastAsia="Times New Roman" w:hAnsi="Courier New" w:cs="Courier New"/>
-          <w:color w:val="000000"/>
-          <w:sz w:val="20"/>
-          <w:szCs w:val="20"/>
-        </w:rPr>
-        <w:t xml:space="preserve">o  </w:t>
+        <w:t xml:space="preserve">   o  </w:t>
       </w:r>
       <w:r>
         <w:rPr>
@@ -13363,18 +13061,7 @@
           <w:szCs w:val="20"/>
           <w:highlight w:val="green"/>
         </w:rPr>
-        <w:t>Providing</w:t>
-      </w:r>
-      <w:proofErr w:type="gramEnd"/>
-      <w:r>
-        <w:rPr>
-          <w:rFonts w:ascii="Courier New" w:eastAsia="Times New Roman" w:hAnsi="Courier New" w:cs="Courier New"/>
-          <w:color w:val="000000"/>
-          <w:sz w:val="20"/>
-          <w:szCs w:val="20"/>
-          <w:highlight w:val="green"/>
-        </w:rPr>
-        <w:t xml:space="preserve"> a block of data, such as the fields entered into an HTML</w:t>
+        <w:t>Providing a block of data, such as the fields entered into an HTML</w:t>
       </w:r>
     </w:p>
     <w:p>
@@ -13422,29 +13109,67 @@
           <w:szCs w:val="20"/>
           <w:highlight w:val="green"/>
         </w:rPr>
-        <w:t xml:space="preserve">form, to a data-handling </w:t>
-      </w:r>
-      <w:proofErr w:type="gramStart"/>
-      <w:r>
-        <w:rPr>
-          <w:rFonts w:ascii="Courier New" w:eastAsia="Times New Roman" w:hAnsi="Courier New" w:cs="Courier New"/>
-          <w:color w:val="000000"/>
-          <w:sz w:val="20"/>
-          <w:szCs w:val="20"/>
+        <w:t>form, to a data-handling process</w:t>
+      </w:r>
+      <w:r>
+        <w:rPr>
+          <w:rFonts w:ascii="Courier New" w:eastAsia="Times New Roman" w:hAnsi="Courier New" w:cs="Courier New"/>
+          <w:color w:val="000000"/>
+          <w:sz w:val="20"/>
+          <w:szCs w:val="20"/>
+        </w:rPr>
+        <w:t>;</w:t>
+      </w:r>
+    </w:p>
+    <w:p>
+      <w:pPr>
+        <w:pStyle w:val="PreformattatoHTML"/>
+        <w:rPr>
+          <w:color w:val="000000"/>
+        </w:rPr>
+      </w:pPr>
+      <w:r>
+        <w:rPr>
+          <w:color w:val="000000"/>
+        </w:rPr>
+        <w:t xml:space="preserve">   o  Posting a message to a bulletin board, newsgroup, mailing list,</w:t>
+      </w:r>
+    </w:p>
+    <w:p>
+      <w:pPr>
+        <w:pStyle w:val="PreformattatoHTML"/>
+        <w:rPr>
+          <w:color w:val="000000"/>
+        </w:rPr>
+      </w:pPr>
+      <w:r>
+        <w:rPr>
+          <w:color w:val="000000"/>
+        </w:rPr>
+        <w:t xml:space="preserve">      blog, or similar group of articles;</w:t>
+      </w:r>
+    </w:p>
+    <w:p>
+      <w:pPr>
+        <w:pStyle w:val="PreformattatoHTML"/>
+        <w:rPr>
+          <w:color w:val="000000"/>
           <w:highlight w:val="green"/>
         </w:rPr>
-        <w:t>process</w:t>
-      </w:r>
-      <w:r>
-        <w:rPr>
-          <w:rFonts w:ascii="Courier New" w:eastAsia="Times New Roman" w:hAnsi="Courier New" w:cs="Courier New"/>
-          <w:color w:val="000000"/>
-          <w:sz w:val="20"/>
-          <w:szCs w:val="20"/>
-        </w:rPr>
-        <w:t>;</w:t>
-      </w:r>
-      <w:proofErr w:type="gramEnd"/>
+      </w:pPr>
+      <w:r>
+        <w:rPr>
+          <w:color w:val="000000"/>
+        </w:rPr>
+        <w:t xml:space="preserve">   o  </w:t>
+      </w:r>
+      <w:r>
+        <w:rPr>
+          <w:color w:val="000000"/>
+          <w:highlight w:val="green"/>
+        </w:rPr>
+        <w:t>Creating a new resource that has yet to be identified by the</w:t>
+      </w:r>
     </w:p>
     <w:p>
       <w:pPr>
@@ -13457,21 +13182,20 @@
         <w:rPr>
           <w:color w:val="000000"/>
         </w:rPr>
-        <w:t xml:space="preserve">   </w:t>
-      </w:r>
-      <w:proofErr w:type="gramStart"/>
-      <w:r>
-        <w:rPr>
-          <w:color w:val="000000"/>
-        </w:rPr>
-        <w:t>o  Posting</w:t>
-      </w:r>
-      <w:proofErr w:type="gramEnd"/>
-      <w:r>
-        <w:rPr>
-          <w:color w:val="000000"/>
-        </w:rPr>
-        <w:t xml:space="preserve"> a message to a bulletin board, newsgroup, mailing list,</w:t>
+        <w:t xml:space="preserve">      </w:t>
+      </w:r>
+      <w:r>
+        <w:rPr>
+          <w:color w:val="000000"/>
+          <w:highlight w:val="green"/>
+        </w:rPr>
+        <w:t>origin server</w:t>
+      </w:r>
+      <w:r>
+        <w:rPr>
+          <w:color w:val="000000"/>
+        </w:rPr>
+        <w:t>; and</w:t>
       </w:r>
     </w:p>
     <w:p>
@@ -13485,53 +13209,16 @@
         <w:rPr>
           <w:color w:val="000000"/>
         </w:rPr>
-        <w:t xml:space="preserve">      blog, or similar group of </w:t>
-      </w:r>
-      <w:proofErr w:type="gramStart"/>
-      <w:r>
-        <w:rPr>
-          <w:color w:val="000000"/>
-        </w:rPr>
-        <w:t>articles;</w:t>
-      </w:r>
-      <w:proofErr w:type="gramEnd"/>
+        <w:t xml:space="preserve">   o  Appending data to a resource's existing representation(s).</w:t>
+      </w:r>
     </w:p>
     <w:p>
       <w:pPr>
         <w:pStyle w:val="PreformattatoHTML"/>
         <w:rPr>
           <w:color w:val="000000"/>
-          <w:highlight w:val="green"/>
-        </w:rPr>
-      </w:pPr>
-      <w:r>
-        <w:rPr>
-          <w:color w:val="000000"/>
-        </w:rPr>
-        <w:t xml:space="preserve">   </w:t>
-      </w:r>
-      <w:proofErr w:type="gramStart"/>
-      <w:r>
-        <w:rPr>
-          <w:color w:val="000000"/>
-        </w:rPr>
-        <w:t xml:space="preserve">o  </w:t>
-      </w:r>
-      <w:r>
-        <w:rPr>
-          <w:color w:val="000000"/>
-          <w:highlight w:val="green"/>
-        </w:rPr>
-        <w:t>Creating</w:t>
-      </w:r>
-      <w:proofErr w:type="gramEnd"/>
-      <w:r>
-        <w:rPr>
-          <w:color w:val="000000"/>
-          <w:highlight w:val="green"/>
-        </w:rPr>
-        <w:t xml:space="preserve"> a new resource that has yet to be identified by the</w:t>
-      </w:r>
+        </w:rPr>
+      </w:pPr>
     </w:p>
     <w:p>
       <w:pPr>
@@ -13544,20 +13231,7 @@
         <w:rPr>
           <w:color w:val="000000"/>
         </w:rPr>
-        <w:t xml:space="preserve">      </w:t>
-      </w:r>
-      <w:r>
-        <w:rPr>
-          <w:color w:val="000000"/>
-          <w:highlight w:val="green"/>
-        </w:rPr>
-        <w:t>origin server</w:t>
-      </w:r>
-      <w:r>
-        <w:rPr>
-          <w:color w:val="000000"/>
-        </w:rPr>
-        <w:t>; and</w:t>
+        <w:t xml:space="preserve">   An origin server indicates response semantics by choosing an</w:t>
       </w:r>
     </w:p>
     <w:p>
@@ -13571,21 +13245,7 @@
         <w:rPr>
           <w:color w:val="000000"/>
         </w:rPr>
-        <w:t xml:space="preserve">   </w:t>
-      </w:r>
-      <w:proofErr w:type="gramStart"/>
-      <w:r>
-        <w:rPr>
-          <w:color w:val="000000"/>
-        </w:rPr>
-        <w:t>o  Appending</w:t>
-      </w:r>
-      <w:proofErr w:type="gramEnd"/>
-      <w:r>
-        <w:rPr>
-          <w:color w:val="000000"/>
-        </w:rPr>
-        <w:t xml:space="preserve"> data to a resource's existing representation(s).</w:t>
+        <w:t xml:space="preserve">   appropriate status code depending on the result of processing the</w:t>
       </w:r>
     </w:p>
     <w:p>
@@ -13595,61 +13255,11 @@
           <w:color w:val="000000"/>
         </w:rPr>
       </w:pPr>
-    </w:p>
-    <w:p>
-      <w:pPr>
-        <w:pStyle w:val="PreformattatoHTML"/>
-        <w:rPr>
-          <w:color w:val="000000"/>
-        </w:rPr>
-      </w:pPr>
-      <w:r>
-        <w:rPr>
-          <w:color w:val="000000"/>
-        </w:rPr>
-        <w:t xml:space="preserve">   An origin server indicates response semantics by choosing an</w:t>
-      </w:r>
-    </w:p>
-    <w:p>
-      <w:pPr>
-        <w:pStyle w:val="PreformattatoHTML"/>
-        <w:rPr>
-          <w:color w:val="000000"/>
-        </w:rPr>
-      </w:pPr>
-      <w:r>
-        <w:rPr>
-          <w:color w:val="000000"/>
-        </w:rPr>
-        <w:t xml:space="preserve">   appropriate status code depending on the result of processing the</w:t>
-      </w:r>
-    </w:p>
-    <w:p>
-      <w:pPr>
-        <w:pStyle w:val="PreformattatoHTML"/>
-        <w:rPr>
-          <w:color w:val="000000"/>
-        </w:rPr>
-      </w:pPr>
-      <w:r>
-        <w:rPr>
-          <w:color w:val="000000"/>
-        </w:rPr>
-        <w:t xml:space="preserve">   POST </w:t>
-      </w:r>
-      <w:proofErr w:type="gramStart"/>
-      <w:r>
-        <w:rPr>
-          <w:color w:val="000000"/>
-        </w:rPr>
-        <w:t>request;</w:t>
-      </w:r>
-      <w:proofErr w:type="gramEnd"/>
-      <w:r>
-        <w:rPr>
-          <w:color w:val="000000"/>
-        </w:rPr>
-        <w:t xml:space="preserve"> almost all of the status codes defined by this</w:t>
+      <w:r>
+        <w:rPr>
+          <w:color w:val="000000"/>
+        </w:rPr>
+        <w:t xml:space="preserve">   POST request; almost all of the status codes defined by this</w:t>
       </w:r>
     </w:p>
     <w:p>
@@ -14023,16 +13633,8 @@
         <w:rPr>
           <w:color w:val="000000"/>
         </w:rPr>
-        <w:t xml:space="preserve">   has the benefits of providing the user agent a resource </w:t>
-      </w:r>
-      <w:proofErr w:type="gramStart"/>
-      <w:r>
-        <w:rPr>
-          <w:color w:val="000000"/>
-        </w:rPr>
-        <w:t>identifier</w:t>
-      </w:r>
-      <w:proofErr w:type="gramEnd"/>
+        <w:t xml:space="preserve">   has the benefits of providing the user agent a resource identifier</w:t>
+      </w:r>
     </w:p>
     <w:p>
       <w:pPr>
@@ -15413,27 +15015,7 @@
           <w:sz w:val="20"/>
           <w:szCs w:val="20"/>
         </w:rPr>
-        <w:t xml:space="preserve">   configuration information related to the URI </w:t>
-      </w:r>
-      <w:proofErr w:type="gramStart"/>
-      <w:r>
-        <w:rPr>
-          <w:rFonts w:ascii="Courier New" w:eastAsia="Times New Roman" w:hAnsi="Courier New" w:cs="Courier New"/>
-          <w:color w:val="000000"/>
-          <w:sz w:val="20"/>
-          <w:szCs w:val="20"/>
-        </w:rPr>
-        <w:t>in order to</w:t>
-      </w:r>
-      <w:proofErr w:type="gramEnd"/>
-      <w:r>
-        <w:rPr>
-          <w:rFonts w:ascii="Courier New" w:eastAsia="Times New Roman" w:hAnsi="Courier New" w:cs="Courier New"/>
-          <w:color w:val="000000"/>
-          <w:sz w:val="20"/>
-          <w:szCs w:val="20"/>
-        </w:rPr>
-        <w:t xml:space="preserve"> set the</w:t>
+        <w:t xml:space="preserve">   configuration information related to the URI in order to set the</w:t>
       </w:r>
     </w:p>
     <w:p>
@@ -15947,19 +15529,8 @@
           <w:sz w:val="20"/>
           <w:szCs w:val="20"/>
         </w:rPr>
-        <w:t xml:space="preserve">   a.  reconfigure the target resource to reflect the new media </w:t>
-      </w:r>
-      <w:proofErr w:type="gramStart"/>
-      <w:r>
-        <w:rPr>
-          <w:rFonts w:ascii="Courier New" w:eastAsia="Times New Roman" w:hAnsi="Courier New" w:cs="Courier New"/>
-          <w:color w:val="000000"/>
-          <w:sz w:val="20"/>
-          <w:szCs w:val="20"/>
-        </w:rPr>
-        <w:t>type;</w:t>
-      </w:r>
-      <w:proofErr w:type="gramEnd"/>
+        <w:t xml:space="preserve">   a.  reconfigure the target resource to reflect the new media type;</w:t>
+      </w:r>
     </w:p>
     <w:p>
       <w:pPr>
@@ -16063,27 +15634,7 @@
           <w:sz w:val="20"/>
           <w:szCs w:val="20"/>
         </w:rPr>
-        <w:t xml:space="preserve">       of the resource before </w:t>
-      </w:r>
-      <w:proofErr w:type="gramStart"/>
-      <w:r>
-        <w:rPr>
-          <w:rFonts w:ascii="Courier New" w:eastAsia="Times New Roman" w:hAnsi="Courier New" w:cs="Courier New"/>
-          <w:color w:val="000000"/>
-          <w:sz w:val="20"/>
-          <w:szCs w:val="20"/>
-        </w:rPr>
-        <w:t>saving</w:t>
-      </w:r>
-      <w:proofErr w:type="gramEnd"/>
-      <w:r>
-        <w:rPr>
-          <w:rFonts w:ascii="Courier New" w:eastAsia="Times New Roman" w:hAnsi="Courier New" w:cs="Courier New"/>
-          <w:color w:val="000000"/>
-          <w:sz w:val="20"/>
-          <w:szCs w:val="20"/>
-        </w:rPr>
-        <w:t xml:space="preserve"> it as the new resource state; or,</w:t>
+        <w:t xml:space="preserve">       of the resource before saving it as the new resource state; or,</w:t>
       </w:r>
     </w:p>
     <w:p>
@@ -16648,21 +16199,7 @@
         <w:rPr>
           <w:color w:val="000000"/>
         </w:rPr>
-        <w:t xml:space="preserve">   current </w:t>
-      </w:r>
-      <w:proofErr w:type="gramStart"/>
-      <w:r>
-        <w:rPr>
-          <w:color w:val="000000"/>
-        </w:rPr>
-        <w:t>as a result of</w:t>
-      </w:r>
-      <w:proofErr w:type="gramEnd"/>
-      <w:r>
-        <w:rPr>
-          <w:color w:val="000000"/>
-        </w:rPr>
-        <w:t xml:space="preserve"> the PUT, thus not in need of being retrieved</w:t>
+        <w:t xml:space="preserve">   current as a result of the PUT, thus not in need of being retrieved</w:t>
       </w:r>
     </w:p>
     <w:p>
@@ -16676,21 +16213,7 @@
         <w:rPr>
           <w:color w:val="000000"/>
         </w:rPr>
-        <w:t xml:space="preserve">   </w:t>
-      </w:r>
-      <w:proofErr w:type="gramStart"/>
-      <w:r>
-        <w:rPr>
-          <w:color w:val="000000"/>
-        </w:rPr>
-        <w:t>again</w:t>
-      </w:r>
-      <w:proofErr w:type="gramEnd"/>
-      <w:r>
-        <w:rPr>
-          <w:color w:val="000000"/>
-        </w:rPr>
-        <w:t xml:space="preserve"> from the origin server, and that the new validator(s) received</w:t>
+        <w:t xml:space="preserve">   again from the origin server, and that the new validator(s) received</w:t>
       </w:r>
     </w:p>
     <w:p>
@@ -17083,21 +16606,7 @@
         <w:rPr>
           <w:color w:val="000000"/>
         </w:rPr>
-        <w:t xml:space="preserve">   regarding </w:t>
-      </w:r>
-      <w:proofErr w:type="gramStart"/>
-      <w:r>
-        <w:rPr>
-          <w:color w:val="000000"/>
-        </w:rPr>
-        <w:t>whether or not</w:t>
-      </w:r>
-      <w:proofErr w:type="gramEnd"/>
-      <w:r>
-        <w:rPr>
-          <w:color w:val="000000"/>
-        </w:rPr>
-        <w:t xml:space="preserve"> to redirect the request.</w:t>
+        <w:t xml:space="preserve">   regarding whether or not to redirect the request.</w:t>
       </w:r>
     </w:p>
     <w:p>
@@ -17161,21 +16670,7 @@
         <w:rPr>
           <w:color w:val="000000"/>
         </w:rPr>
-        <w:t xml:space="preserve">   the URIs identifying each </w:t>
-      </w:r>
-      <w:proofErr w:type="gramStart"/>
-      <w:r>
-        <w:rPr>
-          <w:color w:val="000000"/>
-        </w:rPr>
-        <w:t>particular version</w:t>
-      </w:r>
-      <w:proofErr w:type="gramEnd"/>
-      <w:r>
-        <w:rPr>
-          <w:color w:val="000000"/>
-        </w:rPr>
-        <w:t xml:space="preserve"> (different resources</w:t>
+        <w:t xml:space="preserve">   the URIs identifying each particular version (different resources</w:t>
       </w:r>
     </w:p>
     <w:p>
@@ -17723,29 +17218,7 @@
           <w:szCs w:val="20"/>
           <w:highlight w:val="green"/>
         </w:rPr>
-        <w:t xml:space="preserve">In effect, this method is </w:t>
-      </w:r>
-      <w:proofErr w:type="gramStart"/>
-      <w:r>
-        <w:rPr>
-          <w:rFonts w:ascii="Courier New" w:eastAsia="Times New Roman" w:hAnsi="Courier New" w:cs="Courier New"/>
-          <w:color w:val="000000"/>
-          <w:sz w:val="20"/>
-          <w:szCs w:val="20"/>
-          <w:highlight w:val="green"/>
-        </w:rPr>
-        <w:t>similar to</w:t>
-      </w:r>
-      <w:proofErr w:type="gramEnd"/>
-      <w:r>
-        <w:rPr>
-          <w:rFonts w:ascii="Courier New" w:eastAsia="Times New Roman" w:hAnsi="Courier New" w:cs="Courier New"/>
-          <w:color w:val="000000"/>
-          <w:sz w:val="20"/>
-          <w:szCs w:val="20"/>
-          <w:highlight w:val="green"/>
-        </w:rPr>
-        <w:t xml:space="preserve"> the rm command</w:t>
+        <w:t>In effect, this method is similar to the rm command</w:t>
       </w:r>
     </w:p>
     <w:p>
@@ -18245,27 +17718,7 @@
           <w:sz w:val="20"/>
           <w:szCs w:val="20"/>
         </w:rPr>
-        <w:t xml:space="preserve">   deactivated or archived </w:t>
-      </w:r>
-      <w:proofErr w:type="gramStart"/>
-      <w:r>
-        <w:rPr>
-          <w:rFonts w:ascii="Courier New" w:eastAsia="Times New Roman" w:hAnsi="Courier New" w:cs="Courier New"/>
-          <w:color w:val="000000"/>
-          <w:sz w:val="20"/>
-          <w:szCs w:val="20"/>
-        </w:rPr>
-        <w:t>as a result of</w:t>
-      </w:r>
-      <w:proofErr w:type="gramEnd"/>
-      <w:r>
-        <w:rPr>
-          <w:rFonts w:ascii="Courier New" w:eastAsia="Times New Roman" w:hAnsi="Courier New" w:cs="Courier New"/>
-          <w:color w:val="000000"/>
-          <w:sz w:val="20"/>
-          <w:szCs w:val="20"/>
-        </w:rPr>
-        <w:t xml:space="preserve"> a DELETE, such as database or</w:t>
+        <w:t xml:space="preserve">   deactivated or archived as a result of a DELETE, such as database or</w:t>
       </w:r>
     </w:p>
     <w:p>
@@ -18945,16 +18398,8 @@
         <w:rPr>
           <w:color w:val="000000"/>
         </w:rPr>
-        <w:t xml:space="preserve">   A payload within a DELETE request message has no defined </w:t>
-      </w:r>
-      <w:proofErr w:type="gramStart"/>
-      <w:r>
-        <w:rPr>
-          <w:color w:val="000000"/>
-        </w:rPr>
-        <w:t>semantics;</w:t>
-      </w:r>
-      <w:proofErr w:type="gramEnd"/>
+        <w:t xml:space="preserve">   A payload within a DELETE request message has no defined semantics;</w:t>
+      </w:r>
     </w:p>
     <w:p>
       <w:pPr>
@@ -19241,23 +18686,7 @@
           <w:color w:val="000000"/>
           <w:highlight w:val="green"/>
         </w:rPr>
-        <w:t xml:space="preserve">with a complete new </w:t>
-      </w:r>
-      <w:proofErr w:type="gramStart"/>
-      <w:r>
-        <w:rPr>
-          <w:color w:val="000000"/>
-          <w:highlight w:val="green"/>
-        </w:rPr>
-        <w:t>body, and</w:t>
-      </w:r>
-      <w:proofErr w:type="gramEnd"/>
-      <w:r>
-        <w:rPr>
-          <w:color w:val="000000"/>
-          <w:highlight w:val="green"/>
-        </w:rPr>
-        <w:t xml:space="preserve"> cannot be reused to do partial changes.</w:t>
+        <w:t>with a complete new body, and cannot be reused to do partial changes.</w:t>
       </w:r>
     </w:p>
     <w:p>
@@ -19803,21 +19232,33 @@
         </w:rPr>
         <w:t xml:space="preserve">   </w:t>
       </w:r>
-      <w:proofErr w:type="gramStart"/>
       <w:r>
         <w:rPr>
           <w:color w:val="000000"/>
           <w:highlight w:val="green"/>
         </w:rPr>
-        <w:t>is considered to be</w:t>
-      </w:r>
-      <w:proofErr w:type="gramEnd"/>
+        <w:t>is considered to be a modified version of the resource stored on the</w:t>
+      </w:r>
+    </w:p>
+    <w:p>
+      <w:pPr>
+        <w:pStyle w:val="PreformattatoHTML"/>
+        <w:rPr>
+          <w:color w:val="000000"/>
+        </w:rPr>
+      </w:pPr>
+      <w:r>
+        <w:rPr>
+          <w:color w:val="000000"/>
+        </w:rPr>
+        <w:t xml:space="preserve">   </w:t>
+      </w:r>
       <w:r>
         <w:rPr>
           <w:color w:val="000000"/>
           <w:highlight w:val="green"/>
         </w:rPr>
-        <w:t xml:space="preserve"> a modified version of the resource stored on the</w:t>
+        <w:t>origin server, and the client is requesting that the stored version</w:t>
       </w:r>
     </w:p>
     <w:p>
@@ -19838,7 +19279,7 @@
           <w:color w:val="000000"/>
           <w:highlight w:val="green"/>
         </w:rPr>
-        <w:t>origin server, and the client is requesting that the stored version</w:t>
+        <w:t>be replaced.  With PATCH, however, the enclosed entity contains a set</w:t>
       </w:r>
     </w:p>
     <w:p>
@@ -19859,7 +19300,7 @@
           <w:color w:val="000000"/>
           <w:highlight w:val="green"/>
         </w:rPr>
-        <w:t>be replaced.  With PATCH, however, the enclosed entity contains a set</w:t>
+        <w:t>of instructions describing how a resource currently residing on the</w:t>
       </w:r>
     </w:p>
     <w:p>
@@ -19880,7 +19321,20 @@
           <w:color w:val="000000"/>
           <w:highlight w:val="green"/>
         </w:rPr>
-        <w:t>of instructions describing how a resource currently residing on the</w:t>
+        <w:t>origin server should be modified to produce a new version.</w:t>
+      </w:r>
+      <w:r>
+        <w:rPr>
+          <w:color w:val="000000"/>
+        </w:rPr>
+        <w:t xml:space="preserve">  </w:t>
+      </w:r>
+      <w:r>
+        <w:rPr>
+          <w:color w:val="000000"/>
+          <w:highlight w:val="green"/>
+        </w:rPr>
+        <w:t>The PATCH</w:t>
       </w:r>
     </w:p>
     <w:p>
@@ -19901,71 +19355,28 @@
           <w:color w:val="000000"/>
           <w:highlight w:val="green"/>
         </w:rPr>
-        <w:t>origin server should be modified to produce a new version.</w:t>
-      </w:r>
-      <w:r>
-        <w:rPr>
-          <w:color w:val="000000"/>
-        </w:rPr>
-        <w:t xml:space="preserve">  </w:t>
+        <w:t>method affects the resource identified by the Request-URI, and it</w:t>
+      </w:r>
+    </w:p>
+    <w:p>
+      <w:pPr>
+        <w:pStyle w:val="PreformattatoHTML"/>
+        <w:rPr>
+          <w:color w:val="000000"/>
+        </w:rPr>
+      </w:pPr>
+      <w:r>
+        <w:rPr>
+          <w:color w:val="000000"/>
+        </w:rPr>
+        <w:t xml:space="preserve">   </w:t>
       </w:r>
       <w:r>
         <w:rPr>
           <w:color w:val="000000"/>
           <w:highlight w:val="green"/>
         </w:rPr>
-        <w:t>The PATCH</w:t>
-      </w:r>
-    </w:p>
-    <w:p>
-      <w:pPr>
-        <w:pStyle w:val="PreformattatoHTML"/>
-        <w:rPr>
-          <w:color w:val="000000"/>
-        </w:rPr>
-      </w:pPr>
-      <w:r>
-        <w:rPr>
-          <w:color w:val="000000"/>
-        </w:rPr>
-        <w:t xml:space="preserve">   </w:t>
-      </w:r>
-      <w:r>
-        <w:rPr>
-          <w:color w:val="000000"/>
-          <w:highlight w:val="green"/>
-        </w:rPr>
-        <w:t>method affects the resource identified by the Request-URI, and it</w:t>
-      </w:r>
-    </w:p>
-    <w:p>
-      <w:pPr>
-        <w:pStyle w:val="PreformattatoHTML"/>
-        <w:rPr>
-          <w:color w:val="000000"/>
-        </w:rPr>
-      </w:pPr>
-      <w:r>
-        <w:rPr>
-          <w:color w:val="000000"/>
-        </w:rPr>
-        <w:t xml:space="preserve">   </w:t>
-      </w:r>
-      <w:proofErr w:type="gramStart"/>
-      <w:r>
-        <w:rPr>
-          <w:color w:val="000000"/>
-          <w:highlight w:val="green"/>
-        </w:rPr>
-        <w:t>also</w:t>
-      </w:r>
-      <w:proofErr w:type="gramEnd"/>
-      <w:r>
-        <w:rPr>
-          <w:color w:val="000000"/>
-          <w:highlight w:val="green"/>
-        </w:rPr>
-        <w:t xml:space="preserve"> MAY have side effects on other resources</w:t>
+        <w:t>also MAY have side effects on other resources</w:t>
       </w:r>
       <w:r>
         <w:rPr>
@@ -20163,21 +19574,7 @@
         <w:rPr>
           <w:color w:val="000000"/>
         </w:rPr>
-        <w:t xml:space="preserve">   known </w:t>
-      </w:r>
-      <w:proofErr w:type="gramStart"/>
-      <w:r>
-        <w:rPr>
-          <w:color w:val="000000"/>
-        </w:rPr>
-        <w:t>base-point</w:t>
-      </w:r>
-      <w:proofErr w:type="gramEnd"/>
-      <w:r>
-        <w:rPr>
-          <w:color w:val="000000"/>
-        </w:rPr>
-        <w:t xml:space="preserve"> or else they will corrupt the resource.  Clients</w:t>
+        <w:t xml:space="preserve">   known base-point or else they will corrupt the resource.  Clients</w:t>
       </w:r>
     </w:p>
     <w:p>
@@ -20297,21 +19694,7 @@
         <w:rPr>
           <w:color w:val="000000"/>
         </w:rPr>
-        <w:t xml:space="preserve">   a known </w:t>
-      </w:r>
-      <w:proofErr w:type="gramStart"/>
-      <w:r>
-        <w:rPr>
-          <w:color w:val="000000"/>
-        </w:rPr>
-        <w:t>base-point</w:t>
-      </w:r>
-      <w:proofErr w:type="gramEnd"/>
-      <w:r>
-        <w:rPr>
-          <w:color w:val="000000"/>
-        </w:rPr>
-        <w:t xml:space="preserve"> (e.g., appending text lines to log files, or non-</w:t>
+        <w:t xml:space="preserve">   a known base-point (e.g., appending text lines to log files, or non-</w:t>
       </w:r>
     </w:p>
     <w:p>
@@ -20339,21 +19722,7 @@
         <w:rPr>
           <w:color w:val="000000"/>
         </w:rPr>
-        <w:t xml:space="preserve">   client requests </w:t>
-      </w:r>
-      <w:proofErr w:type="gramStart"/>
-      <w:r>
-        <w:rPr>
-          <w:color w:val="000000"/>
-        </w:rPr>
-        <w:t>is</w:t>
-      </w:r>
-      <w:proofErr w:type="gramEnd"/>
-      <w:r>
-        <w:rPr>
-          <w:color w:val="000000"/>
-        </w:rPr>
-        <w:t xml:space="preserve"> not needed.</w:t>
+        <w:t xml:space="preserve">   client requests is not needed.</w:t>
       </w:r>
     </w:p>
     <w:p>
@@ -21015,27 +20384,7 @@
           <w:sz w:val="20"/>
           <w:szCs w:val="20"/>
         </w:rPr>
-        <w:t xml:space="preserve">   the request, but it would only mean (for whatever </w:t>
-      </w:r>
-      <w:proofErr w:type="gramStart"/>
-      <w:r>
-        <w:rPr>
-          <w:rFonts w:ascii="Courier New" w:eastAsia="Times New Roman" w:hAnsi="Courier New" w:cs="Courier New"/>
-          <w:color w:val="000000"/>
-          <w:sz w:val="20"/>
-          <w:szCs w:val="20"/>
-        </w:rPr>
-        <w:t>that's</w:t>
-      </w:r>
-      <w:proofErr w:type="gramEnd"/>
-      <w:r>
-        <w:rPr>
-          <w:rFonts w:ascii="Courier New" w:eastAsia="Times New Roman" w:hAnsi="Courier New" w:cs="Courier New"/>
-          <w:color w:val="000000"/>
-          <w:sz w:val="20"/>
-          <w:szCs w:val="20"/>
-        </w:rPr>
-        <w:t xml:space="preserve"> worth) that</w:t>
+        <w:t xml:space="preserve">   the request, but it would only mean (for whatever that's worth) that</w:t>
       </w:r>
     </w:p>
     <w:p>
@@ -22800,27 +22149,7 @@
           <w:sz w:val="20"/>
           <w:szCs w:val="20"/>
         </w:rPr>
-        <w:t xml:space="preserve">   The </w:t>
-      </w:r>
-      <w:proofErr w:type="gramStart"/>
-      <w:r>
-        <w:rPr>
-          <w:rFonts w:ascii="Courier New" w:eastAsia="Times New Roman" w:hAnsi="Courier New" w:cs="Courier New"/>
-          <w:color w:val="000000"/>
-          <w:sz w:val="20"/>
-          <w:szCs w:val="20"/>
-        </w:rPr>
-        <w:t>204 response</w:t>
-      </w:r>
-      <w:proofErr w:type="gramEnd"/>
-      <w:r>
-        <w:rPr>
-          <w:rFonts w:ascii="Courier New" w:eastAsia="Times New Roman" w:hAnsi="Courier New" w:cs="Courier New"/>
-          <w:color w:val="000000"/>
-          <w:sz w:val="20"/>
-          <w:szCs w:val="20"/>
-        </w:rPr>
-        <w:t xml:space="preserve"> code is used because the response does not carry a</w:t>
+        <w:t xml:space="preserve">   The 204 response code is used because the response does not carry a</w:t>
       </w:r>
     </w:p>
     <w:p>
@@ -23324,14 +22653,13 @@
           <w:lang w:val="it-IT"/>
         </w:rPr>
       </w:pPr>
-      <w:bookmarkStart w:id="13" w:name="_Ref68684514"/>
+      <w:bookmarkStart w:id="14" w:name="_Ref68684514"/>
       <w:r>
         <w:rPr>
           <w:lang w:val="it-IT"/>
         </w:rPr>
         <w:t xml:space="preserve">File </w:t>
       </w:r>
-      <w:proofErr w:type="gramStart"/>
       <w:r>
         <w:rPr>
           <w:i/>
@@ -23340,7 +22668,6 @@
         </w:rPr>
         <w:t>index.yaml</w:t>
       </w:r>
-      <w:proofErr w:type="gramEnd"/>
       <w:r>
         <w:rPr>
           <w:i/>
@@ -23355,7 +22682,7 @@
         </w:rPr>
         <w:t>per gli indici del Datastore</w:t>
       </w:r>
-      <w:bookmarkEnd w:id="13"/>
+      <w:bookmarkEnd w:id="14"/>
     </w:p>
     <w:p>
       <w:pPr>
@@ -23609,21 +22936,7 @@
         <w:rPr>
           <w:lang w:val="it-IT"/>
         </w:rPr>
-        <w:t>. Il deploying di quest’ultimo file (</w:t>
-      </w:r>
-      <w:proofErr w:type="gramStart"/>
-      <w:r>
-        <w:rPr>
-          <w:lang w:val="it-IT"/>
-        </w:rPr>
-        <w:t>index.yaml</w:t>
-      </w:r>
-      <w:proofErr w:type="gramEnd"/>
-      <w:r>
-        <w:rPr>
-          <w:lang w:val="it-IT"/>
-        </w:rPr>
-        <w:t>) deve essere fatto manualmente (oltre al normale deploying dell’applicazione) utilizzando il comando</w:t>
+        <w:t>. Il deploying di quest’ultimo file (index.yaml) deve essere fatto manualmente (oltre al normale deploying dell’applicazione) utilizzando il comando</w:t>
       </w:r>
     </w:p>
     <w:p>
@@ -23673,14 +22986,14 @@
           <w:lang w:val="it-IT"/>
         </w:rPr>
       </w:pPr>
-      <w:bookmarkStart w:id="14" w:name="_Ref68684509"/>
+      <w:bookmarkStart w:id="15" w:name="_Ref68684509"/>
       <w:r>
         <w:rPr>
           <w:lang w:val="it-IT"/>
         </w:rPr>
         <w:t>Deploying dell’applicazione</w:t>
       </w:r>
-      <w:bookmarkEnd w:id="14"/>
+      <w:bookmarkEnd w:id="15"/>
     </w:p>
     <w:p>
       <w:pPr>
@@ -23781,7 +23094,6 @@
         </w:rPr>
         <w:t xml:space="preserve">seguire il deploying del file </w:t>
       </w:r>
-      <w:proofErr w:type="gramStart"/>
       <w:r>
         <w:rPr>
           <w:i/>
@@ -23790,7 +23102,6 @@
         </w:rPr>
         <w:t>index.yaml</w:t>
       </w:r>
-      <w:proofErr w:type="gramEnd"/>
       <w:r>
         <w:rPr>
           <w:lang w:val="it-IT"/>
@@ -23880,7 +23191,7 @@
           <w:noProof/>
           <w:lang w:val="it-IT"/>
         </w:rPr>
-        <w:t>24</w:t>
+        <w:t>23</w:t>
       </w:r>
       <w:r>
         <w:rPr>
@@ -24100,14 +23411,7 @@
         <w:rPr>
           <w:lang w:val="it-IT"/>
         </w:rPr>
-        <w:t xml:space="preserve"> password </w:t>
-      </w:r>
-      <w:proofErr w:type="gramStart"/>
-      <w:r>
-        <w:rPr>
-          <w:lang w:val="it-IT"/>
-        </w:rPr>
-        <w:t>[</w:t>
+        <w:t xml:space="preserve"> password [</w:t>
       </w:r>
       <w:r>
         <w:rPr>
@@ -24123,18 +23427,7 @@
           <w:iCs/>
           <w:lang w:val="it-IT"/>
         </w:rPr>
-        <w:t>4</w:t>
-      </w:r>
-      <w:proofErr w:type="gramEnd"/>
-      <w:r>
-        <w:rPr>
-          <w:b/>
-          <w:bCs/>
-          <w:i/>
-          <w:iCs/>
-          <w:lang w:val="it-IT"/>
-        </w:rPr>
-        <w:t>famefo9p$#eMkw</w:t>
+        <w:t>4famefo9p$#eMkw</w:t>
       </w:r>
       <w:r>
         <w:rPr>
@@ -25223,32 +24516,15 @@
         </w:rPr>
         <w:t xml:space="preserve"> </w:t>
       </w:r>
-      <w:r>
-        <w:fldChar w:fldCharType="begin"/>
-      </w:r>
-      <w:r>
-        <w:rPr>
-          <w:lang w:val="it-IT"/>
-        </w:rPr>
-        <w:instrText xml:space="preserve"> HYPERLINK "https://www.npmjs.com/package/core-js" </w:instrText>
-      </w:r>
-      <w:r>
-        <w:fldChar w:fldCharType="separate"/>
-      </w:r>
-      <w:r>
-        <w:rPr>
-          <w:rStyle w:val="Collegamentoipertestuale"/>
-          <w:lang w:val="it-IT"/>
-        </w:rPr>
-        <w:t>https://www.npmjs.com/package/core-js</w:t>
-      </w:r>
-      <w:r>
-        <w:rPr>
-          <w:rStyle w:val="Collegamentoipertestuale"/>
-          <w:lang w:val="it-IT"/>
-        </w:rPr>
-        <w:fldChar w:fldCharType="end"/>
-      </w:r>
+      <w:hyperlink r:id="rId2" w:history="1">
+        <w:r>
+          <w:rPr>
+            <w:rStyle w:val="Collegamentoipertestuale"/>
+            <w:lang w:val="it-IT"/>
+          </w:rPr>
+          <w:t>https://www.npmjs.com/package/core-js</w:t>
+        </w:r>
+      </w:hyperlink>
     </w:p>
   </w:footnote>
   <w:footnote w:id="3">
@@ -25271,32 +24547,15 @@
         </w:rPr>
         <w:t xml:space="preserve"> </w:t>
       </w:r>
-      <w:r>
-        <w:fldChar w:fldCharType="begin"/>
-      </w:r>
-      <w:r>
-        <w:rPr>
-          <w:lang w:val="it-IT"/>
-        </w:rPr>
-        <w:instrText xml:space="preserve"> HYPERLINK "https://eslint.vuejs.org/" </w:instrText>
-      </w:r>
-      <w:r>
-        <w:fldChar w:fldCharType="separate"/>
-      </w:r>
-      <w:r>
-        <w:rPr>
-          <w:rStyle w:val="Collegamentoipertestuale"/>
-          <w:lang w:val="it-IT"/>
-        </w:rPr>
-        <w:t>https://eslint.vuejs.org/</w:t>
-      </w:r>
-      <w:r>
-        <w:rPr>
-          <w:rStyle w:val="Collegamentoipertestuale"/>
-          <w:lang w:val="it-IT"/>
-        </w:rPr>
-        <w:fldChar w:fldCharType="end"/>
-      </w:r>
+      <w:hyperlink r:id="rId3" w:history="1">
+        <w:r>
+          <w:rPr>
+            <w:rStyle w:val="Collegamentoipertestuale"/>
+            <w:lang w:val="it-IT"/>
+          </w:rPr>
+          <w:t>https://eslint.vuejs.org/</w:t>
+        </w:r>
+      </w:hyperlink>
     </w:p>
   </w:footnote>
   <w:footnote w:id="4">
@@ -25319,32 +24578,15 @@
         </w:rPr>
         <w:t xml:space="preserve"> </w:t>
       </w:r>
-      <w:r>
-        <w:fldChar w:fldCharType="begin"/>
-      </w:r>
-      <w:r>
-        <w:rPr>
-          <w:lang w:val="it-IT"/>
-        </w:rPr>
-        <w:instrText xml:space="preserve"> HYPERLINK "https://lmiller1990.github.io/vue-testing-handbook/v3/" </w:instrText>
-      </w:r>
-      <w:r>
-        <w:fldChar w:fldCharType="separate"/>
-      </w:r>
-      <w:r>
-        <w:rPr>
-          <w:rStyle w:val="Collegamentoipertestuale"/>
-          <w:lang w:val="it-IT"/>
-        </w:rPr>
-        <w:t>https://lmiller1990.github.io/vue-testing-handbook/v3/</w:t>
-      </w:r>
-      <w:r>
-        <w:rPr>
-          <w:rStyle w:val="Collegamentoipertestuale"/>
-          <w:lang w:val="it-IT"/>
-        </w:rPr>
-        <w:fldChar w:fldCharType="end"/>
-      </w:r>
+      <w:hyperlink r:id="rId4" w:history="1">
+        <w:r>
+          <w:rPr>
+            <w:rStyle w:val="Collegamentoipertestuale"/>
+            <w:lang w:val="it-IT"/>
+          </w:rPr>
+          <w:t>https://lmiller1990.github.io/vue-testing-handbook/v3/</w:t>
+        </w:r>
+      </w:hyperlink>
     </w:p>
   </w:footnote>
   <w:footnote w:id="5">
@@ -25367,32 +24609,15 @@
         </w:rPr>
         <w:t xml:space="preserve"> </w:t>
       </w:r>
-      <w:r>
-        <w:fldChar w:fldCharType="begin"/>
-      </w:r>
-      <w:r>
-        <w:rPr>
-          <w:lang w:val="it-IT"/>
-        </w:rPr>
-        <w:instrText xml:space="preserve"> HYPERLINK "https://jestjs.io/en/" </w:instrText>
-      </w:r>
-      <w:r>
-        <w:fldChar w:fldCharType="separate"/>
-      </w:r>
-      <w:r>
-        <w:rPr>
-          <w:rStyle w:val="Collegamentoipertestuale"/>
-          <w:lang w:val="it-IT"/>
-        </w:rPr>
-        <w:t>https://jestjs.io/en/</w:t>
-      </w:r>
-      <w:r>
-        <w:rPr>
-          <w:rStyle w:val="Collegamentoipertestuale"/>
-          <w:lang w:val="it-IT"/>
-        </w:rPr>
-        <w:fldChar w:fldCharType="end"/>
-      </w:r>
+      <w:hyperlink r:id="rId5" w:history="1">
+        <w:r>
+          <w:rPr>
+            <w:rStyle w:val="Collegamentoipertestuale"/>
+            <w:lang w:val="it-IT"/>
+          </w:rPr>
+          <w:t>https://jestjs.io/en/</w:t>
+        </w:r>
+      </w:hyperlink>
     </w:p>
   </w:footnote>
   <w:footnote w:id="6">
@@ -25415,32 +24640,15 @@
         </w:rPr>
         <w:t xml:space="preserve"> </w:t>
       </w:r>
-      <w:r>
-        <w:fldChar w:fldCharType="begin"/>
-      </w:r>
-      <w:r>
-        <w:rPr>
-          <w:lang w:val="it-IT"/>
-        </w:rPr>
-        <w:instrText xml:space="preserve"> HYPERLINK "https://github.com/vuejs/vue-cli/tree/dev/packages/%40vue/cli-plugin-unit-jest" </w:instrText>
-      </w:r>
-      <w:r>
-        <w:fldChar w:fldCharType="separate"/>
-      </w:r>
-      <w:r>
-        <w:rPr>
-          <w:rStyle w:val="Collegamentoipertestuale"/>
-          <w:lang w:val="it-IT"/>
-        </w:rPr>
-        <w:t>https://github.com/vuejs/vue-cli/tree/dev/packages/%40vue/cli-plugin-unit-jest</w:t>
-      </w:r>
-      <w:r>
-        <w:rPr>
-          <w:rStyle w:val="Collegamentoipertestuale"/>
-          <w:lang w:val="it-IT"/>
-        </w:rPr>
-        <w:fldChar w:fldCharType="end"/>
-      </w:r>
+      <w:hyperlink r:id="rId6" w:history="1">
+        <w:r>
+          <w:rPr>
+            <w:rStyle w:val="Collegamentoipertestuale"/>
+            <w:lang w:val="it-IT"/>
+          </w:rPr>
+          <w:t>https://github.com/vuejs/vue-cli/tree/dev/packages/%40vue/cli-plugin-unit-jest</w:t>
+        </w:r>
+      </w:hyperlink>
     </w:p>
   </w:footnote>
   <w:footnote w:id="7">
@@ -25471,7 +24679,7 @@
         </w:rPr>
         <w:t xml:space="preserve">” </w:t>
       </w:r>
-      <w:hyperlink r:id="rId2" w:history="1">
+      <w:hyperlink r:id="rId7" w:history="1">
         <w:r>
           <w:rPr>
             <w:rStyle w:val="Collegamentoipertestuale"/>
@@ -25604,32 +24812,15 @@
         </w:rPr>
         <w:t xml:space="preserve">Secondo </w:t>
       </w:r>
-      <w:r>
-        <w:fldChar w:fldCharType="begin"/>
-      </w:r>
-      <w:r>
-        <w:rPr>
-          <w:lang w:val="it-IT"/>
-        </w:rPr>
-        <w:instrText xml:space="preserve"> HYPERLINK "https://caniuse.com/datauri" </w:instrText>
-      </w:r>
-      <w:r>
-        <w:fldChar w:fldCharType="separate"/>
-      </w:r>
-      <w:r>
-        <w:rPr>
-          <w:rStyle w:val="Collegamentoipertestuale"/>
-          <w:lang w:val="it-IT"/>
-        </w:rPr>
-        <w:t>https://caniuse.com/datauri</w:t>
-      </w:r>
-      <w:r>
-        <w:rPr>
-          <w:rStyle w:val="Collegamentoipertestuale"/>
-          <w:lang w:val="it-IT"/>
-        </w:rPr>
-        <w:fldChar w:fldCharType="end"/>
-      </w:r>
+      <w:hyperlink r:id="rId8" w:history="1">
+        <w:r>
+          <w:rPr>
+            <w:rStyle w:val="Collegamentoipertestuale"/>
+            <w:lang w:val="it-IT"/>
+          </w:rPr>
+          <w:t>https://caniuse.com/datauri</w:t>
+        </w:r>
+      </w:hyperlink>
       <w:r>
         <w:rPr>
           <w:lang w:val="it-IT"/>

</xml_diff>